<commit_message>
Them ke hoach hl
</commit_message>
<xml_diff>
--- a/army_results_manager/static/src/word/template2.docx
+++ b/army_results_manager/static/src/word/template2.docx
@@ -522,16 +522,7 @@
                                       <w:sz w:val="26"/>
                                       <w:szCs w:val="26"/>
                                     </w:rPr>
-                                    <w:t xml:space="preserve"> </w:t>
-                                  </w:r>
-                                  <w:r>
-                                    <w:rPr>
-                                      <w:i/>
-                                      <w:sz w:val="26"/>
-                                      <w:szCs w:val="26"/>
-                                      <w:lang w:val="vi-VN"/>
-                                    </w:rPr>
-                                    <w:t xml:space="preserve">      </w:t>
+                                    <w:t>….</w:t>
                                   </w:r>
                                   <w:r>
                                     <w:rPr>
@@ -557,7 +548,23 @@
                                       <w:sz w:val="26"/>
                                       <w:szCs w:val="26"/>
                                     </w:rPr>
-                                    <w:t xml:space="preserve"> 02 </w:t>
+                                    <w:t xml:space="preserve"> </w:t>
+                                  </w:r>
+                                  <w:r>
+                                    <w:rPr>
+                                      <w:i/>
+                                      <w:sz w:val="26"/>
+                                      <w:szCs w:val="26"/>
+                                    </w:rPr>
+                                    <w:t>….</w:t>
+                                  </w:r>
+                                  <w:r>
+                                    <w:rPr>
+                                      <w:i/>
+                                      <w:sz w:val="26"/>
+                                      <w:szCs w:val="26"/>
+                                    </w:rPr>
+                                    <w:t xml:space="preserve"> </w:t>
                                   </w:r>
                                   <w:proofErr w:type="spellStart"/>
                                   <w:r>
@@ -645,7 +652,15 @@
                                       <w:sz w:val="26"/>
                                       <w:szCs w:val="26"/>
                                     </w:rPr>
-                                    <w:t xml:space="preserve">    </w:t>
+                                    <w:t xml:space="preserve">   </w:t>
+                                  </w:r>
+                                  <w:r>
+                                    <w:rPr>
+                                      <w:i/>
+                                      <w:sz w:val="26"/>
+                                      <w:szCs w:val="26"/>
+                                    </w:rPr>
+                                    <w:t>….</w:t>
                                   </w:r>
                                   <w:r>
                                     <w:rPr>
@@ -654,14 +669,6 @@
                                       <w:szCs w:val="26"/>
                                     </w:rPr>
                                     <w:t xml:space="preserve"> </w:t>
-                                  </w:r>
-                                  <w:r>
-                                    <w:rPr>
-                                      <w:i/>
-                                      <w:sz w:val="26"/>
-                                      <w:szCs w:val="26"/>
-                                    </w:rPr>
-                                    <w:t xml:space="preserve">   </w:t>
                                   </w:r>
                                   <w:proofErr w:type="spellStart"/>
                                   <w:r>
@@ -686,9 +693,17 @@
                                       <w:i/>
                                       <w:sz w:val="26"/>
                                       <w:szCs w:val="26"/>
+                                    </w:rPr>
+                                    <w:t>…</w:t>
+                                  </w:r>
+                                  <w:r>
+                                    <w:rPr>
+                                      <w:i/>
+                                      <w:sz w:val="26"/>
+                                      <w:szCs w:val="26"/>
                                       <w:lang w:val="vi-VN"/>
                                     </w:rPr>
-                                    <w:t xml:space="preserve">02 </w:t>
+                                    <w:t xml:space="preserve"> </w:t>
                                   </w:r>
                                   <w:proofErr w:type="spellStart"/>
                                   <w:r>
@@ -738,74 +753,11 @@
                                 <w:p>
                                   <w:pPr>
                                     <w:rPr>
-                                      <w:sz w:val="40"/>
-                                      <w:szCs w:val="40"/>
-                                    </w:rPr>
-                                  </w:pPr>
-                                </w:p>
-                                <w:p>
-                                  <w:pPr>
-                                    <w:jc w:val="center"/>
-                                    <w:rPr>
-                                      <w:sz w:val="52"/>
-                                      <w:szCs w:val="40"/>
-                                    </w:rPr>
-                                  </w:pPr>
-                                </w:p>
-                                <w:p>
-                                  <w:pPr>
-                                    <w:jc w:val="center"/>
-                                    <w:rPr>
-                                      <w:sz w:val="40"/>
-                                      <w:szCs w:val="40"/>
-                                    </w:rPr>
-                                  </w:pPr>
-                                </w:p>
-                                <w:p>
-                                  <w:pPr>
-                                    <w:jc w:val="center"/>
-                                    <w:rPr>
                                       <w:b/>
                                       <w:sz w:val="26"/>
                                       <w:szCs w:val="26"/>
                                     </w:rPr>
                                   </w:pPr>
-                                  <w:proofErr w:type="spellStart"/>
-                                  <w:r>
-                                    <w:rPr>
-                                      <w:b/>
-                                      <w:sz w:val="26"/>
-                                      <w:szCs w:val="26"/>
-                                    </w:rPr>
-                                    <w:t>Đại</w:t>
-                                  </w:r>
-                                  <w:proofErr w:type="spellEnd"/>
-                                  <w:r>
-                                    <w:rPr>
-                                      <w:b/>
-                                      <w:sz w:val="26"/>
-                                      <w:szCs w:val="26"/>
-                                    </w:rPr>
-                                    <w:t xml:space="preserve"> </w:t>
-                                  </w:r>
-                                  <w:proofErr w:type="spellStart"/>
-                                  <w:r>
-                                    <w:rPr>
-                                      <w:b/>
-                                      <w:sz w:val="26"/>
-                                      <w:szCs w:val="26"/>
-                                    </w:rPr>
-                                    <w:t>tá</w:t>
-                                  </w:r>
-                                  <w:proofErr w:type="spellEnd"/>
-                                  <w:r>
-                                    <w:rPr>
-                                      <w:b/>
-                                      <w:sz w:val="26"/>
-                                      <w:szCs w:val="26"/>
-                                    </w:rPr>
-                                    <w:t xml:space="preserve"> Khúc Mạnh Hà</w:t>
-                                  </w:r>
                                 </w:p>
                               </w:tc>
                               <w:tc>
@@ -2309,390 +2261,6 @@
                             <w:proofErr w:type="spellStart"/>
                             <w:r>
                               <w:t>bị</w:t>
-                            </w:r>
-                            <w:proofErr w:type="spellEnd"/>
-                            <w:r>
-                              <w:t>.</w:t>
-                            </w:r>
-                          </w:p>
-                          <w:p>
-                            <w:pPr>
-                              <w:spacing w:before="40" w:after="40"/>
-                              <w:ind w:firstLine="709"/>
-                              <w:jc w:val="both"/>
-                              <w:rPr>
-                                <w:b/>
-                                <w:bCs/>
-                                <w:sz w:val="26"/>
-                                <w:szCs w:val="26"/>
-                              </w:rPr>
-                            </w:pPr>
-                            <w:r>
-                              <w:rPr>
-                                <w:b/>
-                                <w:bCs/>
-                                <w:sz w:val="26"/>
-                                <w:szCs w:val="26"/>
-                              </w:rPr>
-                              <w:t>I</w:t>
-                            </w:r>
-                            <w:r>
-                              <w:rPr>
-                                <w:b/>
-                                <w:bCs/>
-                                <w:sz w:val="26"/>
-                                <w:szCs w:val="26"/>
-                              </w:rPr>
-                              <w:t>II</w:t>
-                            </w:r>
-                            <w:r>
-                              <w:rPr>
-                                <w:b/>
-                                <w:bCs/>
-                                <w:sz w:val="26"/>
-                                <w:szCs w:val="26"/>
-                              </w:rPr>
-                              <w:t>. THỜI GIAN</w:t>
-                            </w:r>
-                            <w:r>
-                              <w:rPr>
-                                <w:b/>
-                                <w:bCs/>
-                                <w:sz w:val="26"/>
-                                <w:szCs w:val="26"/>
-                              </w:rPr>
-                              <w:t xml:space="preserve"> </w:t>
-                            </w:r>
-                          </w:p>
-                          <w:p>
-                            <w:pPr>
-                              <w:spacing w:before="40" w:after="40"/>
-                              <w:ind w:firstLine="709"/>
-                              <w:jc w:val="both"/>
-                              <w:rPr>
-                                <w:bCs/>
-                                <w:spacing w:val="-6"/>
-                                <w:szCs w:val="26"/>
-                              </w:rPr>
-                            </w:pPr>
-                            <w:r>
-                              <w:rPr>
-                                <w:b/>
-                                <w:bCs/>
-                                <w:szCs w:val="26"/>
-                              </w:rPr>
-                              <w:t xml:space="preserve">1. </w:t>
-                            </w:r>
-                            <w:proofErr w:type="spellStart"/>
-                            <w:r>
-                              <w:rPr>
-                                <w:b/>
-                                <w:bCs/>
-                                <w:szCs w:val="26"/>
-                              </w:rPr>
-                              <w:t>Thời</w:t>
-                            </w:r>
-                            <w:proofErr w:type="spellEnd"/>
-                            <w:r>
-                              <w:rPr>
-                                <w:b/>
-                                <w:bCs/>
-                                <w:szCs w:val="26"/>
-                              </w:rPr>
-                              <w:t xml:space="preserve"> </w:t>
-                            </w:r>
-                            <w:proofErr w:type="spellStart"/>
-                            <w:r>
-                              <w:rPr>
-                                <w:b/>
-                                <w:bCs/>
-                                <w:szCs w:val="26"/>
-                              </w:rPr>
-                              <w:t>gian</w:t>
-                            </w:r>
-                            <w:proofErr w:type="spellEnd"/>
-                            <w:r>
-                              <w:rPr>
-                                <w:b/>
-                                <w:bCs/>
-                                <w:szCs w:val="26"/>
-                              </w:rPr>
-                              <w:t xml:space="preserve"> </w:t>
-                            </w:r>
-                            <w:proofErr w:type="spellStart"/>
-                            <w:r>
-                              <w:rPr>
-                                <w:b/>
-                                <w:bCs/>
-                                <w:szCs w:val="26"/>
-                              </w:rPr>
-                              <w:t>huấn</w:t>
-                            </w:r>
-                            <w:proofErr w:type="spellEnd"/>
-                            <w:r>
-                              <w:rPr>
-                                <w:b/>
-                                <w:bCs/>
-                                <w:szCs w:val="26"/>
-                              </w:rPr>
-                              <w:t xml:space="preserve"> </w:t>
-                            </w:r>
-                            <w:proofErr w:type="spellStart"/>
-                            <w:r>
-                              <w:rPr>
-                                <w:b/>
-                                <w:bCs/>
-                                <w:szCs w:val="26"/>
-                              </w:rPr>
-                              <w:t>luyện</w:t>
-                            </w:r>
-                            <w:proofErr w:type="spellEnd"/>
-                            <w:r>
-                              <w:rPr>
-                                <w:bCs/>
-                                <w:spacing w:val="-6"/>
-                                <w:szCs w:val="26"/>
-                              </w:rPr>
-                              <w:t xml:space="preserve"> </w:t>
-                            </w:r>
-                          </w:p>
-                          <w:p>
-                            <w:pPr>
-                              <w:spacing w:before="40" w:after="40"/>
-                              <w:ind w:firstLine="709"/>
-                              <w:jc w:val="both"/>
-                              <w:rPr>
-                                <w:bCs/>
-                                <w:spacing w:val="-6"/>
-                                <w:szCs w:val="26"/>
-                              </w:rPr>
-                            </w:pPr>
-                            <w:r>
-                              <w:rPr>
-                                <w:bCs/>
-                                <w:spacing w:val="-6"/>
-                                <w:szCs w:val="26"/>
-                              </w:rPr>
-                              <w:t>a</w:t>
-                            </w:r>
-                            <w:r>
-                              <w:rPr>
-                                <w:bCs/>
-                                <w:spacing w:val="-6"/>
-                                <w:szCs w:val="26"/>
-                              </w:rPr>
-                              <w:t xml:space="preserve">) </w:t>
-                            </w:r>
-                            <w:proofErr w:type="spellStart"/>
-                            <w:r>
-                              <w:rPr>
-                                <w:bCs/>
-                                <w:szCs w:val="26"/>
-                              </w:rPr>
-                              <w:t>Hội</w:t>
-                            </w:r>
-                            <w:proofErr w:type="spellEnd"/>
-                            <w:r>
-                              <w:rPr>
-                                <w:bCs/>
-                                <w:szCs w:val="26"/>
-                              </w:rPr>
-                              <w:t xml:space="preserve"> </w:t>
-                            </w:r>
-                            <w:proofErr w:type="spellStart"/>
-                            <w:r>
-                              <w:rPr>
-                                <w:bCs/>
-                                <w:szCs w:val="26"/>
-                              </w:rPr>
-                              <w:t>thi</w:t>
-                            </w:r>
-                            <w:proofErr w:type="spellEnd"/>
-                            <w:r>
-                              <w:rPr>
-                                <w:bCs/>
-                                <w:szCs w:val="26"/>
-                              </w:rPr>
-                              <w:t xml:space="preserve"> AASAM</w:t>
-                            </w:r>
-                            <w:r>
-                              <w:rPr>
-                                <w:bCs/>
-                                <w:szCs w:val="26"/>
-                              </w:rPr>
-                              <w:t>-2025</w:t>
-                            </w:r>
-                          </w:p>
-                          <w:p>
-                            <w:pPr>
-                              <w:spacing w:before="60" w:after="60"/>
-                              <w:jc w:val="both"/>
-                            </w:pPr>
-                            <w:r>
-                              <w:tab/>
-                              <w:t xml:space="preserve">- </w:t>
-                            </w:r>
-                            <w:proofErr w:type="spellStart"/>
-                            <w:r>
-                              <w:t>Ngày</w:t>
-                            </w:r>
-                            <w:proofErr w:type="spellEnd"/>
-                            <w:r>
-                              <w:t xml:space="preserve"> </w:t>
-                            </w:r>
-                            <w:proofErr w:type="spellStart"/>
-                            <w:r>
-                              <w:t>theo</w:t>
-                            </w:r>
-                            <w:proofErr w:type="spellEnd"/>
-                            <w:r>
-                              <w:t xml:space="preserve"> </w:t>
-                            </w:r>
-                            <w:proofErr w:type="spellStart"/>
-                            <w:r>
-                              <w:t>lịch</w:t>
-                            </w:r>
-                            <w:proofErr w:type="spellEnd"/>
-                            <w:r>
-                              <w:t xml:space="preserve">: </w:t>
-                            </w:r>
-                            <w:r>
-                              <w:t>31</w:t>
-                            </w:r>
-                            <w:r>
-                              <w:t xml:space="preserve"> </w:t>
-                            </w:r>
-                            <w:proofErr w:type="spellStart"/>
-                            <w:r>
-                              <w:t>ngày</w:t>
-                            </w:r>
-                            <w:proofErr w:type="spellEnd"/>
-                            <w:r>
-                              <w:t>;</w:t>
-                            </w:r>
-                          </w:p>
-                          <w:p>
-                            <w:pPr>
-                              <w:spacing w:before="60" w:after="60"/>
-                              <w:ind w:firstLine="720"/>
-                              <w:jc w:val="both"/>
-                            </w:pPr>
-                            <w:r>
-                              <w:t xml:space="preserve">- </w:t>
-                            </w:r>
-                            <w:proofErr w:type="spellStart"/>
-                            <w:r>
-                              <w:t>Ngày</w:t>
-                            </w:r>
-                            <w:proofErr w:type="spellEnd"/>
-                            <w:r>
-                              <w:t xml:space="preserve"> </w:t>
-                            </w:r>
-                            <w:proofErr w:type="spellStart"/>
-                            <w:r>
-                              <w:t>không</w:t>
-                            </w:r>
-                            <w:proofErr w:type="spellEnd"/>
-                            <w:r>
-                              <w:t xml:space="preserve"> </w:t>
-                            </w:r>
-                            <w:proofErr w:type="spellStart"/>
-                            <w:r>
-                              <w:t>huấn</w:t>
-                            </w:r>
-                            <w:proofErr w:type="spellEnd"/>
-                            <w:r>
-                              <w:t xml:space="preserve"> </w:t>
-                            </w:r>
-                            <w:proofErr w:type="spellStart"/>
-                            <w:r>
-                              <w:t>luyện</w:t>
-                            </w:r>
-                            <w:proofErr w:type="spellEnd"/>
-                            <w:r>
-                              <w:t xml:space="preserve">: </w:t>
-                            </w:r>
-                            <w:r>
-                              <w:t>10</w:t>
-                            </w:r>
-                            <w:r>
-                              <w:t xml:space="preserve"> </w:t>
-                            </w:r>
-                            <w:proofErr w:type="spellStart"/>
-                            <w:r>
-                              <w:t>ngày</w:t>
-                            </w:r>
-                            <w:proofErr w:type="spellEnd"/>
-                            <w:r>
-                              <w:t xml:space="preserve"> (</w:t>
-                            </w:r>
-                            <w:proofErr w:type="spellStart"/>
-                            <w:r>
-                              <w:t>nghỉ</w:t>
-                            </w:r>
-                            <w:proofErr w:type="spellEnd"/>
-                            <w:r>
-                              <w:t xml:space="preserve"> </w:t>
-                            </w:r>
-                            <w:proofErr w:type="spellStart"/>
-                            <w:r>
-                              <w:t>thứ</w:t>
-                            </w:r>
-                            <w:proofErr w:type="spellEnd"/>
-                            <w:r>
-                              <w:t xml:space="preserve"> 7 + CN);</w:t>
-                            </w:r>
-                          </w:p>
-                          <w:p>
-                            <w:pPr>
-                              <w:spacing w:before="60" w:after="60"/>
-                              <w:ind w:firstLine="709"/>
-                              <w:jc w:val="both"/>
-                            </w:pPr>
-                            <w:r>
-                              <w:t xml:space="preserve">- </w:t>
-                            </w:r>
-                            <w:proofErr w:type="spellStart"/>
-                            <w:r>
-                              <w:t>Số</w:t>
-                            </w:r>
-                            <w:proofErr w:type="spellEnd"/>
-                            <w:r>
-                              <w:t xml:space="preserve"> </w:t>
-                            </w:r>
-                            <w:proofErr w:type="spellStart"/>
-                            <w:r>
-                              <w:t>ngày</w:t>
-                            </w:r>
-                            <w:proofErr w:type="spellEnd"/>
-                            <w:r>
-                              <w:t xml:space="preserve"> </w:t>
-                            </w:r>
-                            <w:proofErr w:type="spellStart"/>
-                            <w:r>
-                              <w:t>huấn</w:t>
-                            </w:r>
-                            <w:proofErr w:type="spellEnd"/>
-                            <w:r>
-                              <w:t xml:space="preserve"> </w:t>
-                            </w:r>
-                            <w:proofErr w:type="spellStart"/>
-                            <w:r>
-                              <w:t>luyện</w:t>
-                            </w:r>
-                            <w:proofErr w:type="spellEnd"/>
-                            <w:r>
-                              <w:t xml:space="preserve">: </w:t>
-                            </w:r>
-                            <w:r>
-                              <w:t>21</w:t>
-                            </w:r>
-                            <w:r>
-                              <w:t xml:space="preserve"> </w:t>
-                            </w:r>
-                            <w:proofErr w:type="spellStart"/>
-                            <w:r>
-                              <w:t>ngày</w:t>
                             </w:r>
                             <w:proofErr w:type="spellEnd"/>
                             <w:r>
@@ -3032,42 +2600,49 @@
                                 <w:sz w:val="26"/>
                                 <w:szCs w:val="26"/>
                               </w:rPr>
-                              <w:t xml:space="preserve"> </w:t>
+                              <w:t>….</w:t>
                             </w:r>
                             <w:r>
                               <w:rPr>
                                 <w:i/>
                                 <w:sz w:val="26"/>
                                 <w:szCs w:val="26"/>
-                                <w:lang w:val="vi-VN"/>
-                              </w:rPr>
-                              <w:t xml:space="preserve">      </w:t>
-                            </w:r>
+                              </w:rPr>
+                              <w:t xml:space="preserve"> </w:t>
+                            </w:r>
+                            <w:proofErr w:type="spellStart"/>
                             <w:r>
                               <w:rPr>
                                 <w:i/>
                                 <w:sz w:val="26"/>
                                 <w:szCs w:val="26"/>
                               </w:rPr>
-                              <w:t xml:space="preserve"> </w:t>
-                            </w:r>
-                            <w:proofErr w:type="spellStart"/>
+                              <w:t>tháng</w:t>
+                            </w:r>
+                            <w:proofErr w:type="spellEnd"/>
                             <w:r>
                               <w:rPr>
                                 <w:i/>
                                 <w:sz w:val="26"/>
                                 <w:szCs w:val="26"/>
                               </w:rPr>
-                              <w:t>tháng</w:t>
-                            </w:r>
-                            <w:proofErr w:type="spellEnd"/>
+                              <w:t xml:space="preserve"> </w:t>
+                            </w:r>
                             <w:r>
                               <w:rPr>
                                 <w:i/>
                                 <w:sz w:val="26"/>
                                 <w:szCs w:val="26"/>
                               </w:rPr>
-                              <w:t xml:space="preserve"> 02 </w:t>
+                              <w:t>….</w:t>
+                            </w:r>
+                            <w:r>
+                              <w:rPr>
+                                <w:i/>
+                                <w:sz w:val="26"/>
+                                <w:szCs w:val="26"/>
+                              </w:rPr>
+                              <w:t xml:space="preserve"> </w:t>
                             </w:r>
                             <w:proofErr w:type="spellStart"/>
                             <w:r>
@@ -3155,7 +2730,7 @@
                                 <w:sz w:val="26"/>
                                 <w:szCs w:val="26"/>
                               </w:rPr>
-                              <w:t xml:space="preserve">    </w:t>
+                              <w:t xml:space="preserve">   </w:t>
                             </w:r>
                             <w:r>
                               <w:rPr>
@@ -3163,7 +2738,7 @@
                                 <w:sz w:val="26"/>
                                 <w:szCs w:val="26"/>
                               </w:rPr>
-                              <w:t xml:space="preserve"> </w:t>
+                              <w:t>….</w:t>
                             </w:r>
                             <w:r>
                               <w:rPr>
@@ -3171,7 +2746,7 @@
                                 <w:sz w:val="26"/>
                                 <w:szCs w:val="26"/>
                               </w:rPr>
-                              <w:t xml:space="preserve">   </w:t>
+                              <w:t xml:space="preserve"> </w:t>
                             </w:r>
                             <w:proofErr w:type="spellStart"/>
                             <w:r>
@@ -3190,6 +2765,14 @@
                                 <w:szCs w:val="26"/>
                               </w:rPr>
                               <w:t xml:space="preserve"> </w:t>
+                            </w:r>
+                            <w:r>
+                              <w:rPr>
+                                <w:i/>
+                                <w:sz w:val="26"/>
+                                <w:szCs w:val="26"/>
+                              </w:rPr>
+                              <w:t>…</w:t>
                             </w:r>
                             <w:r>
                               <w:rPr>
@@ -3198,7 +2781,7 @@
                                 <w:szCs w:val="26"/>
                                 <w:lang w:val="vi-VN"/>
                               </w:rPr>
-                              <w:t xml:space="preserve">02 </w:t>
+                              <w:t xml:space="preserve"> </w:t>
                             </w:r>
                             <w:proofErr w:type="spellStart"/>
                             <w:r>
@@ -3248,74 +2831,11 @@
                           <w:p>
                             <w:pPr>
                               <w:rPr>
-                                <w:sz w:val="40"/>
-                                <w:szCs w:val="40"/>
-                              </w:rPr>
-                            </w:pPr>
-                          </w:p>
-                          <w:p>
-                            <w:pPr>
-                              <w:jc w:val="center"/>
-                              <w:rPr>
-                                <w:sz w:val="52"/>
-                                <w:szCs w:val="40"/>
-                              </w:rPr>
-                            </w:pPr>
-                          </w:p>
-                          <w:p>
-                            <w:pPr>
-                              <w:jc w:val="center"/>
-                              <w:rPr>
-                                <w:sz w:val="40"/>
-                                <w:szCs w:val="40"/>
-                              </w:rPr>
-                            </w:pPr>
-                          </w:p>
-                          <w:p>
-                            <w:pPr>
-                              <w:jc w:val="center"/>
-                              <w:rPr>
                                 <w:b/>
                                 <w:sz w:val="26"/>
                                 <w:szCs w:val="26"/>
                               </w:rPr>
                             </w:pPr>
-                            <w:proofErr w:type="spellStart"/>
-                            <w:r>
-                              <w:rPr>
-                                <w:b/>
-                                <w:sz w:val="26"/>
-                                <w:szCs w:val="26"/>
-                              </w:rPr>
-                              <w:t>Đại</w:t>
-                            </w:r>
-                            <w:proofErr w:type="spellEnd"/>
-                            <w:r>
-                              <w:rPr>
-                                <w:b/>
-                                <w:sz w:val="26"/>
-                                <w:szCs w:val="26"/>
-                              </w:rPr>
-                              <w:t xml:space="preserve"> </w:t>
-                            </w:r>
-                            <w:proofErr w:type="spellStart"/>
-                            <w:r>
-                              <w:rPr>
-                                <w:b/>
-                                <w:sz w:val="26"/>
-                                <w:szCs w:val="26"/>
-                              </w:rPr>
-                              <w:t>tá</w:t>
-                            </w:r>
-                            <w:proofErr w:type="spellEnd"/>
-                            <w:r>
-                              <w:rPr>
-                                <w:b/>
-                                <w:sz w:val="26"/>
-                                <w:szCs w:val="26"/>
-                              </w:rPr>
-                              <w:t xml:space="preserve"> Khúc Mạnh Hà</w:t>
-                            </w:r>
                           </w:p>
                         </w:tc>
                         <w:tc>
@@ -4819,390 +4339,6 @@
                       <w:proofErr w:type="spellStart"/>
                       <w:r>
                         <w:t>bị</w:t>
-                      </w:r>
-                      <w:proofErr w:type="spellEnd"/>
-                      <w:r>
-                        <w:t>.</w:t>
-                      </w:r>
-                    </w:p>
-                    <w:p>
-                      <w:pPr>
-                        <w:spacing w:before="40" w:after="40"/>
-                        <w:ind w:firstLine="709"/>
-                        <w:jc w:val="both"/>
-                        <w:rPr>
-                          <w:b/>
-                          <w:bCs/>
-                          <w:sz w:val="26"/>
-                          <w:szCs w:val="26"/>
-                        </w:rPr>
-                      </w:pPr>
-                      <w:r>
-                        <w:rPr>
-                          <w:b/>
-                          <w:bCs/>
-                          <w:sz w:val="26"/>
-                          <w:szCs w:val="26"/>
-                        </w:rPr>
-                        <w:t>I</w:t>
-                      </w:r>
-                      <w:r>
-                        <w:rPr>
-                          <w:b/>
-                          <w:bCs/>
-                          <w:sz w:val="26"/>
-                          <w:szCs w:val="26"/>
-                        </w:rPr>
-                        <w:t>II</w:t>
-                      </w:r>
-                      <w:r>
-                        <w:rPr>
-                          <w:b/>
-                          <w:bCs/>
-                          <w:sz w:val="26"/>
-                          <w:szCs w:val="26"/>
-                        </w:rPr>
-                        <w:t>. THỜI GIAN</w:t>
-                      </w:r>
-                      <w:r>
-                        <w:rPr>
-                          <w:b/>
-                          <w:bCs/>
-                          <w:sz w:val="26"/>
-                          <w:szCs w:val="26"/>
-                        </w:rPr>
-                        <w:t xml:space="preserve"> </w:t>
-                      </w:r>
-                    </w:p>
-                    <w:p>
-                      <w:pPr>
-                        <w:spacing w:before="40" w:after="40"/>
-                        <w:ind w:firstLine="709"/>
-                        <w:jc w:val="both"/>
-                        <w:rPr>
-                          <w:bCs/>
-                          <w:spacing w:val="-6"/>
-                          <w:szCs w:val="26"/>
-                        </w:rPr>
-                      </w:pPr>
-                      <w:r>
-                        <w:rPr>
-                          <w:b/>
-                          <w:bCs/>
-                          <w:szCs w:val="26"/>
-                        </w:rPr>
-                        <w:t xml:space="preserve">1. </w:t>
-                      </w:r>
-                      <w:proofErr w:type="spellStart"/>
-                      <w:r>
-                        <w:rPr>
-                          <w:b/>
-                          <w:bCs/>
-                          <w:szCs w:val="26"/>
-                        </w:rPr>
-                        <w:t>Thời</w:t>
-                      </w:r>
-                      <w:proofErr w:type="spellEnd"/>
-                      <w:r>
-                        <w:rPr>
-                          <w:b/>
-                          <w:bCs/>
-                          <w:szCs w:val="26"/>
-                        </w:rPr>
-                        <w:t xml:space="preserve"> </w:t>
-                      </w:r>
-                      <w:proofErr w:type="spellStart"/>
-                      <w:r>
-                        <w:rPr>
-                          <w:b/>
-                          <w:bCs/>
-                          <w:szCs w:val="26"/>
-                        </w:rPr>
-                        <w:t>gian</w:t>
-                      </w:r>
-                      <w:proofErr w:type="spellEnd"/>
-                      <w:r>
-                        <w:rPr>
-                          <w:b/>
-                          <w:bCs/>
-                          <w:szCs w:val="26"/>
-                        </w:rPr>
-                        <w:t xml:space="preserve"> </w:t>
-                      </w:r>
-                      <w:proofErr w:type="spellStart"/>
-                      <w:r>
-                        <w:rPr>
-                          <w:b/>
-                          <w:bCs/>
-                          <w:szCs w:val="26"/>
-                        </w:rPr>
-                        <w:t>huấn</w:t>
-                      </w:r>
-                      <w:proofErr w:type="spellEnd"/>
-                      <w:r>
-                        <w:rPr>
-                          <w:b/>
-                          <w:bCs/>
-                          <w:szCs w:val="26"/>
-                        </w:rPr>
-                        <w:t xml:space="preserve"> </w:t>
-                      </w:r>
-                      <w:proofErr w:type="spellStart"/>
-                      <w:r>
-                        <w:rPr>
-                          <w:b/>
-                          <w:bCs/>
-                          <w:szCs w:val="26"/>
-                        </w:rPr>
-                        <w:t>luyện</w:t>
-                      </w:r>
-                      <w:proofErr w:type="spellEnd"/>
-                      <w:r>
-                        <w:rPr>
-                          <w:bCs/>
-                          <w:spacing w:val="-6"/>
-                          <w:szCs w:val="26"/>
-                        </w:rPr>
-                        <w:t xml:space="preserve"> </w:t>
-                      </w:r>
-                    </w:p>
-                    <w:p>
-                      <w:pPr>
-                        <w:spacing w:before="40" w:after="40"/>
-                        <w:ind w:firstLine="709"/>
-                        <w:jc w:val="both"/>
-                        <w:rPr>
-                          <w:bCs/>
-                          <w:spacing w:val="-6"/>
-                          <w:szCs w:val="26"/>
-                        </w:rPr>
-                      </w:pPr>
-                      <w:r>
-                        <w:rPr>
-                          <w:bCs/>
-                          <w:spacing w:val="-6"/>
-                          <w:szCs w:val="26"/>
-                        </w:rPr>
-                        <w:t>a</w:t>
-                      </w:r>
-                      <w:r>
-                        <w:rPr>
-                          <w:bCs/>
-                          <w:spacing w:val="-6"/>
-                          <w:szCs w:val="26"/>
-                        </w:rPr>
-                        <w:t xml:space="preserve">) </w:t>
-                      </w:r>
-                      <w:proofErr w:type="spellStart"/>
-                      <w:r>
-                        <w:rPr>
-                          <w:bCs/>
-                          <w:szCs w:val="26"/>
-                        </w:rPr>
-                        <w:t>Hội</w:t>
-                      </w:r>
-                      <w:proofErr w:type="spellEnd"/>
-                      <w:r>
-                        <w:rPr>
-                          <w:bCs/>
-                          <w:szCs w:val="26"/>
-                        </w:rPr>
-                        <w:t xml:space="preserve"> </w:t>
-                      </w:r>
-                      <w:proofErr w:type="spellStart"/>
-                      <w:r>
-                        <w:rPr>
-                          <w:bCs/>
-                          <w:szCs w:val="26"/>
-                        </w:rPr>
-                        <w:t>thi</w:t>
-                      </w:r>
-                      <w:proofErr w:type="spellEnd"/>
-                      <w:r>
-                        <w:rPr>
-                          <w:bCs/>
-                          <w:szCs w:val="26"/>
-                        </w:rPr>
-                        <w:t xml:space="preserve"> AASAM</w:t>
-                      </w:r>
-                      <w:r>
-                        <w:rPr>
-                          <w:bCs/>
-                          <w:szCs w:val="26"/>
-                        </w:rPr>
-                        <w:t>-2025</w:t>
-                      </w:r>
-                    </w:p>
-                    <w:p>
-                      <w:pPr>
-                        <w:spacing w:before="60" w:after="60"/>
-                        <w:jc w:val="both"/>
-                      </w:pPr>
-                      <w:r>
-                        <w:tab/>
-                        <w:t xml:space="preserve">- </w:t>
-                      </w:r>
-                      <w:proofErr w:type="spellStart"/>
-                      <w:r>
-                        <w:t>Ngày</w:t>
-                      </w:r>
-                      <w:proofErr w:type="spellEnd"/>
-                      <w:r>
-                        <w:t xml:space="preserve"> </w:t>
-                      </w:r>
-                      <w:proofErr w:type="spellStart"/>
-                      <w:r>
-                        <w:t>theo</w:t>
-                      </w:r>
-                      <w:proofErr w:type="spellEnd"/>
-                      <w:r>
-                        <w:t xml:space="preserve"> </w:t>
-                      </w:r>
-                      <w:proofErr w:type="spellStart"/>
-                      <w:r>
-                        <w:t>lịch</w:t>
-                      </w:r>
-                      <w:proofErr w:type="spellEnd"/>
-                      <w:r>
-                        <w:t xml:space="preserve">: </w:t>
-                      </w:r>
-                      <w:r>
-                        <w:t>31</w:t>
-                      </w:r>
-                      <w:r>
-                        <w:t xml:space="preserve"> </w:t>
-                      </w:r>
-                      <w:proofErr w:type="spellStart"/>
-                      <w:r>
-                        <w:t>ngày</w:t>
-                      </w:r>
-                      <w:proofErr w:type="spellEnd"/>
-                      <w:r>
-                        <w:t>;</w:t>
-                      </w:r>
-                    </w:p>
-                    <w:p>
-                      <w:pPr>
-                        <w:spacing w:before="60" w:after="60"/>
-                        <w:ind w:firstLine="720"/>
-                        <w:jc w:val="both"/>
-                      </w:pPr>
-                      <w:r>
-                        <w:t xml:space="preserve">- </w:t>
-                      </w:r>
-                      <w:proofErr w:type="spellStart"/>
-                      <w:r>
-                        <w:t>Ngày</w:t>
-                      </w:r>
-                      <w:proofErr w:type="spellEnd"/>
-                      <w:r>
-                        <w:t xml:space="preserve"> </w:t>
-                      </w:r>
-                      <w:proofErr w:type="spellStart"/>
-                      <w:r>
-                        <w:t>không</w:t>
-                      </w:r>
-                      <w:proofErr w:type="spellEnd"/>
-                      <w:r>
-                        <w:t xml:space="preserve"> </w:t>
-                      </w:r>
-                      <w:proofErr w:type="spellStart"/>
-                      <w:r>
-                        <w:t>huấn</w:t>
-                      </w:r>
-                      <w:proofErr w:type="spellEnd"/>
-                      <w:r>
-                        <w:t xml:space="preserve"> </w:t>
-                      </w:r>
-                      <w:proofErr w:type="spellStart"/>
-                      <w:r>
-                        <w:t>luyện</w:t>
-                      </w:r>
-                      <w:proofErr w:type="spellEnd"/>
-                      <w:r>
-                        <w:t xml:space="preserve">: </w:t>
-                      </w:r>
-                      <w:r>
-                        <w:t>10</w:t>
-                      </w:r>
-                      <w:r>
-                        <w:t xml:space="preserve"> </w:t>
-                      </w:r>
-                      <w:proofErr w:type="spellStart"/>
-                      <w:r>
-                        <w:t>ngày</w:t>
-                      </w:r>
-                      <w:proofErr w:type="spellEnd"/>
-                      <w:r>
-                        <w:t xml:space="preserve"> (</w:t>
-                      </w:r>
-                      <w:proofErr w:type="spellStart"/>
-                      <w:r>
-                        <w:t>nghỉ</w:t>
-                      </w:r>
-                      <w:proofErr w:type="spellEnd"/>
-                      <w:r>
-                        <w:t xml:space="preserve"> </w:t>
-                      </w:r>
-                      <w:proofErr w:type="spellStart"/>
-                      <w:r>
-                        <w:t>thứ</w:t>
-                      </w:r>
-                      <w:proofErr w:type="spellEnd"/>
-                      <w:r>
-                        <w:t xml:space="preserve"> 7 + CN);</w:t>
-                      </w:r>
-                    </w:p>
-                    <w:p>
-                      <w:pPr>
-                        <w:spacing w:before="60" w:after="60"/>
-                        <w:ind w:firstLine="709"/>
-                        <w:jc w:val="both"/>
-                      </w:pPr>
-                      <w:r>
-                        <w:t xml:space="preserve">- </w:t>
-                      </w:r>
-                      <w:proofErr w:type="spellStart"/>
-                      <w:r>
-                        <w:t>Số</w:t>
-                      </w:r>
-                      <w:proofErr w:type="spellEnd"/>
-                      <w:r>
-                        <w:t xml:space="preserve"> </w:t>
-                      </w:r>
-                      <w:proofErr w:type="spellStart"/>
-                      <w:r>
-                        <w:t>ngày</w:t>
-                      </w:r>
-                      <w:proofErr w:type="spellEnd"/>
-                      <w:r>
-                        <w:t xml:space="preserve"> </w:t>
-                      </w:r>
-                      <w:proofErr w:type="spellStart"/>
-                      <w:r>
-                        <w:t>huấn</w:t>
-                      </w:r>
-                      <w:proofErr w:type="spellEnd"/>
-                      <w:r>
-                        <w:t xml:space="preserve"> </w:t>
-                      </w:r>
-                      <w:proofErr w:type="spellStart"/>
-                      <w:r>
-                        <w:t>luyện</w:t>
-                      </w:r>
-                      <w:proofErr w:type="spellEnd"/>
-                      <w:r>
-                        <w:t xml:space="preserve">: </w:t>
-                      </w:r>
-                      <w:r>
-                        <w:t>21</w:t>
-                      </w:r>
-                      <w:r>
-                        <w:t xml:space="preserve"> </w:t>
-                      </w:r>
-                      <w:proofErr w:type="spellStart"/>
-                      <w:r>
-                        <w:t>ngày</w:t>
                       </w:r>
                       <w:proofErr w:type="spellEnd"/>
                       <w:r>
@@ -5657,49 +4793,14 @@
     </w:p>
     <w:p>
       <w:pPr>
-        <w:spacing w:before="120" w:after="120"/>
-        <w:rPr>
-          <w:szCs w:val="26"/>
-        </w:rPr>
-      </w:pPr>
-    </w:p>
-    <w:p>
-      <w:pPr>
-        <w:spacing w:before="120" w:after="120"/>
-        <w:rPr>
-          <w:szCs w:val="26"/>
-        </w:rPr>
-      </w:pPr>
-    </w:p>
-    <w:p>
-      <w:pPr>
-        <w:spacing w:before="120" w:after="120"/>
-        <w:rPr>
-          <w:szCs w:val="26"/>
-        </w:rPr>
-      </w:pPr>
-    </w:p>
-    <w:p>
-      <w:pPr>
-        <w:spacing w:before="120" w:after="120"/>
-        <w:rPr>
-          <w:szCs w:val="26"/>
-        </w:rPr>
-      </w:pPr>
-    </w:p>
-    <w:p>
-      <w:pPr>
-        <w:spacing w:before="120" w:after="120"/>
-        <w:rPr>
-          <w:szCs w:val="26"/>
-        </w:rPr>
-      </w:pPr>
-    </w:p>
-    <w:p>
-      <w:pPr>
-        <w:spacing w:before="120" w:after="120"/>
-        <w:rPr>
-          <w:szCs w:val="26"/>
+        <w:tabs>
+          <w:tab w:val="center" w:pos="2907"/>
+          <w:tab w:val="center" w:pos="8664"/>
+        </w:tabs>
+        <w:spacing w:before="70" w:after="70"/>
+        <w:rPr>
+          <w:b/>
+          <w:sz w:val="26"/>
         </w:rPr>
       </w:pPr>
     </w:p>
@@ -5730,1652 +4831,6 @@
           <w:sz w:val="26"/>
         </w:rPr>
       </w:pPr>
-      <w:r>
-        <w:rPr>
-          <w:b/>
-          <w:noProof/>
-          <w:sz w:val="26"/>
-        </w:rPr>
-        <mc:AlternateContent>
-          <mc:Choice Requires="wps">
-            <w:drawing>
-              <wp:anchor distT="0" distB="0" distL="114300" distR="114300" simplePos="0" relativeHeight="251659776" behindDoc="0" locked="0" layoutInCell="1" allowOverlap="1" wp14:anchorId="1739081D" wp14:editId="65AFB296">
-                <wp:simplePos x="0" y="0"/>
-                <wp:positionH relativeFrom="column">
-                  <wp:posOffset>-2540</wp:posOffset>
-                </wp:positionH>
-                <wp:positionV relativeFrom="paragraph">
-                  <wp:posOffset>48260</wp:posOffset>
-                </wp:positionV>
-                <wp:extent cx="13318490" cy="8823325"/>
-                <wp:effectExtent l="29210" t="28575" r="34925" b="34925"/>
-                <wp:wrapNone/>
-                <wp:docPr id="1982377999" name="Rectangle 57"/>
-                <wp:cNvGraphicFramePr>
-                  <a:graphicFrameLocks xmlns:a="http://schemas.openxmlformats.org/drawingml/2006/main"/>
-                </wp:cNvGraphicFramePr>
-                <a:graphic xmlns:a="http://schemas.openxmlformats.org/drawingml/2006/main">
-                  <a:graphicData uri="http://schemas.microsoft.com/office/word/2010/wordprocessingShape">
-                    <wps:wsp>
-                      <wps:cNvSpPr>
-                        <a:spLocks noChangeArrowheads="1"/>
-                      </wps:cNvSpPr>
-                      <wps:spPr bwMode="auto">
-                        <a:xfrm>
-                          <a:off x="0" y="0"/>
-                          <a:ext cx="13318490" cy="8823325"/>
-                        </a:xfrm>
-                        <a:prstGeom prst="rect">
-                          <a:avLst/>
-                        </a:prstGeom>
-                        <a:solidFill>
-                          <a:srgbClr val="FFFFFF"/>
-                        </a:solidFill>
-                        <a:ln w="57150" cmpd="thinThick">
-                          <a:solidFill>
-                            <a:srgbClr val="000000"/>
-                          </a:solidFill>
-                          <a:miter lim="800000"/>
-                          <a:headEnd/>
-                          <a:tailEnd/>
-                        </a:ln>
-                      </wps:spPr>
-                      <wps:txbx>
-                        <w:txbxContent>
-                          <w:p>
-                            <w:pPr>
-                              <w:spacing w:before="40" w:after="40"/>
-                              <w:ind w:firstLine="709"/>
-                              <w:jc w:val="both"/>
-                              <w:rPr>
-                                <w:bCs/>
-                                <w:spacing w:val="-6"/>
-                                <w:szCs w:val="26"/>
-                              </w:rPr>
-                            </w:pPr>
-                            <w:r>
-                              <w:rPr>
-                                <w:bCs/>
-                                <w:spacing w:val="-6"/>
-                                <w:szCs w:val="26"/>
-                              </w:rPr>
-                              <w:t>b</w:t>
-                            </w:r>
-                            <w:r>
-                              <w:rPr>
-                                <w:bCs/>
-                                <w:spacing w:val="-6"/>
-                                <w:szCs w:val="26"/>
-                              </w:rPr>
-                              <w:t xml:space="preserve">) </w:t>
-                            </w:r>
-                            <w:proofErr w:type="spellStart"/>
-                            <w:r>
-                              <w:rPr>
-                                <w:bCs/>
-                                <w:spacing w:val="-6"/>
-                                <w:szCs w:val="26"/>
-                              </w:rPr>
-                              <w:t>Giải</w:t>
-                            </w:r>
-                            <w:proofErr w:type="spellEnd"/>
-                            <w:r>
-                              <w:rPr>
-                                <w:bCs/>
-                                <w:spacing w:val="-6"/>
-                                <w:szCs w:val="26"/>
-                              </w:rPr>
-                              <w:t xml:space="preserve"> AARM-33</w:t>
-                            </w:r>
-                          </w:p>
-                          <w:p>
-                            <w:pPr>
-                              <w:spacing w:before="60" w:after="60"/>
-                              <w:jc w:val="both"/>
-                            </w:pPr>
-                            <w:r>
-                              <w:tab/>
-                              <w:t xml:space="preserve">- </w:t>
-                            </w:r>
-                            <w:proofErr w:type="spellStart"/>
-                            <w:r>
-                              <w:t>Ngày</w:t>
-                            </w:r>
-                            <w:proofErr w:type="spellEnd"/>
-                            <w:r>
-                              <w:t xml:space="preserve"> </w:t>
-                            </w:r>
-                            <w:proofErr w:type="spellStart"/>
-                            <w:r>
-                              <w:t>theo</w:t>
-                            </w:r>
-                            <w:proofErr w:type="spellEnd"/>
-                            <w:r>
-                              <w:t xml:space="preserve"> </w:t>
-                            </w:r>
-                            <w:proofErr w:type="spellStart"/>
-                            <w:r>
-                              <w:t>lịch</w:t>
-                            </w:r>
-                            <w:proofErr w:type="spellEnd"/>
-                            <w:r>
-                              <w:t xml:space="preserve">: </w:t>
-                            </w:r>
-                            <w:r>
-                              <w:t>31</w:t>
-                            </w:r>
-                            <w:r>
-                              <w:t xml:space="preserve"> </w:t>
-                            </w:r>
-                            <w:proofErr w:type="spellStart"/>
-                            <w:r>
-                              <w:t>ngày</w:t>
-                            </w:r>
-                            <w:proofErr w:type="spellEnd"/>
-                            <w:r>
-                              <w:t>;</w:t>
-                            </w:r>
-                          </w:p>
-                          <w:p>
-                            <w:pPr>
-                              <w:spacing w:before="60" w:after="60"/>
-                              <w:ind w:firstLine="720"/>
-                              <w:jc w:val="both"/>
-                            </w:pPr>
-                            <w:r>
-                              <w:t xml:space="preserve">- </w:t>
-                            </w:r>
-                            <w:proofErr w:type="spellStart"/>
-                            <w:r>
-                              <w:t>Ngày</w:t>
-                            </w:r>
-                            <w:proofErr w:type="spellEnd"/>
-                            <w:r>
-                              <w:t xml:space="preserve"> </w:t>
-                            </w:r>
-                            <w:proofErr w:type="spellStart"/>
-                            <w:r>
-                              <w:t>không</w:t>
-                            </w:r>
-                            <w:proofErr w:type="spellEnd"/>
-                            <w:r>
-                              <w:t xml:space="preserve"> </w:t>
-                            </w:r>
-                            <w:proofErr w:type="spellStart"/>
-                            <w:r>
-                              <w:t>huấn</w:t>
-                            </w:r>
-                            <w:proofErr w:type="spellEnd"/>
-                            <w:r>
-                              <w:t xml:space="preserve"> </w:t>
-                            </w:r>
-                            <w:proofErr w:type="spellStart"/>
-                            <w:r>
-                              <w:t>luyện</w:t>
-                            </w:r>
-                            <w:proofErr w:type="spellEnd"/>
-                            <w:r>
-                              <w:t xml:space="preserve">: </w:t>
-                            </w:r>
-                            <w:r>
-                              <w:t>10</w:t>
-                            </w:r>
-                            <w:r>
-                              <w:t xml:space="preserve"> </w:t>
-                            </w:r>
-                            <w:proofErr w:type="spellStart"/>
-                            <w:r>
-                              <w:t>ngày</w:t>
-                            </w:r>
-                            <w:proofErr w:type="spellEnd"/>
-                            <w:r>
-                              <w:t xml:space="preserve"> (</w:t>
-                            </w:r>
-                            <w:proofErr w:type="spellStart"/>
-                            <w:r>
-                              <w:t>nghỉ</w:t>
-                            </w:r>
-                            <w:proofErr w:type="spellEnd"/>
-                            <w:r>
-                              <w:t xml:space="preserve"> </w:t>
-                            </w:r>
-                            <w:proofErr w:type="spellStart"/>
-                            <w:r>
-                              <w:t>thứ</w:t>
-                            </w:r>
-                            <w:proofErr w:type="spellEnd"/>
-                            <w:r>
-                              <w:t xml:space="preserve"> 7 + CN);</w:t>
-                            </w:r>
-                          </w:p>
-                          <w:p>
-                            <w:pPr>
-                              <w:spacing w:before="60" w:after="60"/>
-                              <w:ind w:firstLine="720"/>
-                              <w:jc w:val="both"/>
-                            </w:pPr>
-                            <w:r>
-                              <w:t xml:space="preserve">- </w:t>
-                            </w:r>
-                            <w:proofErr w:type="spellStart"/>
-                            <w:r>
-                              <w:t>Số</w:t>
-                            </w:r>
-                            <w:proofErr w:type="spellEnd"/>
-                            <w:r>
-                              <w:t xml:space="preserve"> </w:t>
-                            </w:r>
-                            <w:proofErr w:type="spellStart"/>
-                            <w:r>
-                              <w:t>ngày</w:t>
-                            </w:r>
-                            <w:proofErr w:type="spellEnd"/>
-                            <w:r>
-                              <w:t xml:space="preserve"> </w:t>
-                            </w:r>
-                            <w:proofErr w:type="spellStart"/>
-                            <w:r>
-                              <w:t>huấn</w:t>
-                            </w:r>
-                            <w:proofErr w:type="spellEnd"/>
-                            <w:r>
-                              <w:t xml:space="preserve"> </w:t>
-                            </w:r>
-                            <w:proofErr w:type="spellStart"/>
-                            <w:r>
-                              <w:t>luyện</w:t>
-                            </w:r>
-                            <w:proofErr w:type="spellEnd"/>
-                            <w:r>
-                              <w:t xml:space="preserve">: </w:t>
-                            </w:r>
-                            <w:r>
-                              <w:t>21</w:t>
-                            </w:r>
-                            <w:r>
-                              <w:t xml:space="preserve"> </w:t>
-                            </w:r>
-                            <w:proofErr w:type="spellStart"/>
-                            <w:r>
-                              <w:t>ngày</w:t>
-                            </w:r>
-                            <w:proofErr w:type="spellEnd"/>
-                            <w:r>
-                              <w:t>.</w:t>
-                            </w:r>
-                          </w:p>
-                          <w:p>
-                            <w:pPr>
-                              <w:spacing w:before="40" w:after="40"/>
-                              <w:ind w:firstLine="720"/>
-                              <w:jc w:val="both"/>
-                              <w:rPr>
-                                <w:b/>
-                              </w:rPr>
-                            </w:pPr>
-                            <w:r>
-                              <w:rPr>
-                                <w:b/>
-                              </w:rPr>
-                              <w:t xml:space="preserve">2. </w:t>
-                            </w:r>
-                            <w:proofErr w:type="spellStart"/>
-                            <w:r>
-                              <w:rPr>
-                                <w:b/>
-                              </w:rPr>
-                              <w:t>Thời</w:t>
-                            </w:r>
-                            <w:proofErr w:type="spellEnd"/>
-                            <w:r>
-                              <w:rPr>
-                                <w:b/>
-                              </w:rPr>
-                              <w:t xml:space="preserve"> </w:t>
-                            </w:r>
-                            <w:proofErr w:type="spellStart"/>
-                            <w:r>
-                              <w:rPr>
-                                <w:b/>
-                              </w:rPr>
-                              <w:t>gian</w:t>
-                            </w:r>
-                            <w:proofErr w:type="spellEnd"/>
-                            <w:r>
-                              <w:rPr>
-                                <w:b/>
-                              </w:rPr>
-                              <w:t xml:space="preserve"> </w:t>
-                            </w:r>
-                            <w:proofErr w:type="spellStart"/>
-                            <w:r>
-                              <w:rPr>
-                                <w:b/>
-                              </w:rPr>
-                              <w:t>huấn</w:t>
-                            </w:r>
-                            <w:proofErr w:type="spellEnd"/>
-                            <w:r>
-                              <w:rPr>
-                                <w:b/>
-                              </w:rPr>
-                              <w:t xml:space="preserve"> </w:t>
-                            </w:r>
-                            <w:proofErr w:type="spellStart"/>
-                            <w:r>
-                              <w:rPr>
-                                <w:b/>
-                              </w:rPr>
-                              <w:t>luyện</w:t>
-                            </w:r>
-                            <w:proofErr w:type="spellEnd"/>
-                            <w:r>
-                              <w:rPr>
-                                <w:b/>
-                              </w:rPr>
-                              <w:t xml:space="preserve"> </w:t>
-                            </w:r>
-                            <w:proofErr w:type="spellStart"/>
-                            <w:r>
-                              <w:rPr>
-                                <w:b/>
-                              </w:rPr>
-                              <w:t>từng</w:t>
-                            </w:r>
-                            <w:proofErr w:type="spellEnd"/>
-                            <w:r>
-                              <w:rPr>
-                                <w:b/>
-                              </w:rPr>
-                              <w:t xml:space="preserve"> </w:t>
-                            </w:r>
-                            <w:proofErr w:type="spellStart"/>
-                            <w:r>
-                              <w:rPr>
-                                <w:b/>
-                              </w:rPr>
-                              <w:t>đối</w:t>
-                            </w:r>
-                            <w:proofErr w:type="spellEnd"/>
-                            <w:r>
-                              <w:rPr>
-                                <w:b/>
-                              </w:rPr>
-                              <w:t xml:space="preserve"> </w:t>
-                            </w:r>
-                            <w:proofErr w:type="spellStart"/>
-                            <w:r>
-                              <w:rPr>
-                                <w:b/>
-                              </w:rPr>
-                              <w:t>tượng</w:t>
-                            </w:r>
-                            <w:proofErr w:type="spellEnd"/>
-                          </w:p>
-                          <w:p>
-                            <w:pPr>
-                              <w:spacing w:before="40" w:after="40"/>
-                              <w:ind w:firstLine="720"/>
-                              <w:rPr>
-                                <w:b/>
-                              </w:rPr>
-                            </w:pPr>
-                            <w:r>
-                              <w:rPr>
-                                <w:b/>
-                              </w:rPr>
-                              <w:t>2.1</w:t>
-                            </w:r>
-                            <w:r>
-                              <w:rPr>
-                                <w:b/>
-                              </w:rPr>
-                              <w:t xml:space="preserve">. </w:t>
-                            </w:r>
-                            <w:proofErr w:type="spellStart"/>
-                            <w:r>
-                              <w:rPr>
-                                <w:b/>
-                              </w:rPr>
-                              <w:t>Hội</w:t>
-                            </w:r>
-                            <w:proofErr w:type="spellEnd"/>
-                            <w:r>
-                              <w:rPr>
-                                <w:b/>
-                              </w:rPr>
-                              <w:t xml:space="preserve"> </w:t>
-                            </w:r>
-                            <w:proofErr w:type="spellStart"/>
-                            <w:r>
-                              <w:rPr>
-                                <w:b/>
-                              </w:rPr>
-                              <w:t>thi</w:t>
-                            </w:r>
-                            <w:proofErr w:type="spellEnd"/>
-                            <w:r>
-                              <w:rPr>
-                                <w:b/>
-                              </w:rPr>
-                              <w:t xml:space="preserve"> AASAM-2025: 147 </w:t>
-                            </w:r>
-                            <w:proofErr w:type="spellStart"/>
-                            <w:r>
-                              <w:rPr>
-                                <w:b/>
-                              </w:rPr>
-                              <w:t>giờ</w:t>
-                            </w:r>
-                            <w:proofErr w:type="spellEnd"/>
-                          </w:p>
-                          <w:p>
-                            <w:pPr>
-                              <w:spacing w:before="40" w:after="40"/>
-                              <w:ind w:firstLine="720"/>
-                            </w:pPr>
-                            <w:r>
-                              <w:t xml:space="preserve">a) </w:t>
-                            </w:r>
-                            <w:proofErr w:type="spellStart"/>
-                            <w:r>
-                              <w:t>Huấn</w:t>
-                            </w:r>
-                            <w:proofErr w:type="spellEnd"/>
-                            <w:r>
-                              <w:t xml:space="preserve"> </w:t>
-                            </w:r>
-                            <w:proofErr w:type="spellStart"/>
-                            <w:r>
-                              <w:t>luyện</w:t>
-                            </w:r>
-                            <w:proofErr w:type="spellEnd"/>
-                            <w:r>
-                              <w:t xml:space="preserve"> </w:t>
-                            </w:r>
-                            <w:proofErr w:type="spellStart"/>
-                            <w:r>
-                              <w:t>chung</w:t>
-                            </w:r>
-                            <w:proofErr w:type="spellEnd"/>
-                            <w:r>
-                              <w:t xml:space="preserve">: 18 </w:t>
-                            </w:r>
-                            <w:proofErr w:type="spellStart"/>
-                            <w:r>
-                              <w:t>giờ</w:t>
-                            </w:r>
-                            <w:proofErr w:type="spellEnd"/>
-                          </w:p>
-                          <w:p>
-                            <w:pPr>
-                              <w:spacing w:before="40" w:after="40"/>
-                              <w:ind w:firstLine="720"/>
-                            </w:pPr>
-                            <w:r>
-                              <w:t xml:space="preserve">- Quán </w:t>
-                            </w:r>
-                            <w:proofErr w:type="spellStart"/>
-                            <w:r>
-                              <w:t>triệt</w:t>
-                            </w:r>
-                            <w:proofErr w:type="spellEnd"/>
-                            <w:r>
-                              <w:t xml:space="preserve"> </w:t>
-                            </w:r>
-                            <w:proofErr w:type="spellStart"/>
-                            <w:r>
-                              <w:t>các</w:t>
-                            </w:r>
-                            <w:proofErr w:type="spellEnd"/>
-                            <w:r>
-                              <w:t xml:space="preserve"> </w:t>
-                            </w:r>
-                            <w:proofErr w:type="spellStart"/>
-                            <w:r>
-                              <w:t>văn</w:t>
-                            </w:r>
-                            <w:proofErr w:type="spellEnd"/>
-                            <w:r>
-                              <w:t xml:space="preserve"> </w:t>
-                            </w:r>
-                            <w:proofErr w:type="spellStart"/>
-                            <w:r>
-                              <w:t>bản</w:t>
-                            </w:r>
-                            <w:proofErr w:type="spellEnd"/>
-                            <w:r>
-                              <w:t xml:space="preserve"> </w:t>
-                            </w:r>
-                            <w:proofErr w:type="spellStart"/>
-                            <w:r>
-                              <w:t>chỉ</w:t>
-                            </w:r>
-                            <w:proofErr w:type="spellEnd"/>
-                            <w:r>
-                              <w:t xml:space="preserve"> </w:t>
-                            </w:r>
-                            <w:proofErr w:type="spellStart"/>
-                            <w:r>
-                              <w:t>thị</w:t>
-                            </w:r>
-                            <w:proofErr w:type="spellEnd"/>
-                            <w:r>
-                              <w:t xml:space="preserve">, </w:t>
-                            </w:r>
-                            <w:proofErr w:type="spellStart"/>
-                            <w:r>
-                              <w:t>nghị</w:t>
-                            </w:r>
-                            <w:proofErr w:type="spellEnd"/>
-                            <w:r>
-                              <w:t xml:space="preserve"> </w:t>
-                            </w:r>
-                            <w:proofErr w:type="spellStart"/>
-                            <w:r>
-                              <w:t>quyết</w:t>
-                            </w:r>
-                            <w:proofErr w:type="spellEnd"/>
-                            <w:r>
-                              <w:t xml:space="preserve"> </w:t>
-                            </w:r>
-                            <w:proofErr w:type="spellStart"/>
-                            <w:r>
-                              <w:t>các</w:t>
-                            </w:r>
-                            <w:proofErr w:type="spellEnd"/>
-                            <w:r>
-                              <w:t xml:space="preserve"> </w:t>
-                            </w:r>
-                            <w:proofErr w:type="spellStart"/>
-                            <w:r>
-                              <w:t>cấp</w:t>
-                            </w:r>
-                            <w:proofErr w:type="spellEnd"/>
-                            <w:r>
-                              <w:t xml:space="preserve">: 7,5 </w:t>
-                            </w:r>
-                            <w:proofErr w:type="spellStart"/>
-                            <w:r>
-                              <w:t>giờ</w:t>
-                            </w:r>
-                            <w:proofErr w:type="spellEnd"/>
-                            <w:r>
-                              <w:t>;</w:t>
-                            </w:r>
-                          </w:p>
-                          <w:p>
-                            <w:pPr>
-                              <w:spacing w:before="40" w:after="40"/>
-                              <w:ind w:firstLine="720"/>
-                            </w:pPr>
-                            <w:r>
-                              <w:t xml:space="preserve">- </w:t>
-                            </w:r>
-                            <w:proofErr w:type="spellStart"/>
-                            <w:r>
-                              <w:t>Huấn</w:t>
-                            </w:r>
-                            <w:proofErr w:type="spellEnd"/>
-                            <w:r>
-                              <w:t xml:space="preserve"> </w:t>
-                            </w:r>
-                            <w:proofErr w:type="spellStart"/>
-                            <w:r>
-                              <w:t>luyện</w:t>
-                            </w:r>
-                            <w:proofErr w:type="spellEnd"/>
-                            <w:r>
-                              <w:t xml:space="preserve"> </w:t>
-                            </w:r>
-                            <w:proofErr w:type="spellStart"/>
-                            <w:r>
-                              <w:t>quân</w:t>
-                            </w:r>
-                            <w:proofErr w:type="spellEnd"/>
-                            <w:r>
-                              <w:t xml:space="preserve"> </w:t>
-                            </w:r>
-                            <w:proofErr w:type="spellStart"/>
-                            <w:r>
-                              <w:t>sự</w:t>
-                            </w:r>
-                            <w:proofErr w:type="spellEnd"/>
-                            <w:r>
-                              <w:t xml:space="preserve"> </w:t>
-                            </w:r>
-                            <w:proofErr w:type="spellStart"/>
-                            <w:r>
-                              <w:t>chung</w:t>
-                            </w:r>
-                            <w:proofErr w:type="spellEnd"/>
-                            <w:r>
-                              <w:t xml:space="preserve">: 10,5 </w:t>
-                            </w:r>
-                            <w:proofErr w:type="spellStart"/>
-                            <w:r>
-                              <w:t>giờ</w:t>
-                            </w:r>
-                            <w:proofErr w:type="spellEnd"/>
-                            <w:r>
-                              <w:t>.</w:t>
-                            </w:r>
-                          </w:p>
-                          <w:p>
-                            <w:pPr>
-                              <w:spacing w:before="40" w:after="40"/>
-                              <w:ind w:firstLine="720"/>
-                            </w:pPr>
-                            <w:r>
-                              <w:t xml:space="preserve">b) </w:t>
-                            </w:r>
-                            <w:proofErr w:type="spellStart"/>
-                            <w:r>
-                              <w:t>Huấn</w:t>
-                            </w:r>
-                            <w:proofErr w:type="spellEnd"/>
-                            <w:r>
-                              <w:t xml:space="preserve"> </w:t>
-                            </w:r>
-                            <w:proofErr w:type="spellStart"/>
-                            <w:r>
-                              <w:t>luyện</w:t>
-                            </w:r>
-                            <w:proofErr w:type="spellEnd"/>
-                            <w:r>
-                              <w:t xml:space="preserve"> </w:t>
-                            </w:r>
-                            <w:proofErr w:type="spellStart"/>
-                            <w:r>
-                              <w:t>riêng</w:t>
-                            </w:r>
-                            <w:proofErr w:type="spellEnd"/>
-                            <w:r>
-                              <w:t xml:space="preserve">: 129 </w:t>
-                            </w:r>
-                            <w:proofErr w:type="spellStart"/>
-                            <w:r>
-                              <w:t>giờ</w:t>
-                            </w:r>
-                            <w:proofErr w:type="spellEnd"/>
-                            <w:r>
-                              <w:t>.</w:t>
-                            </w:r>
-                          </w:p>
-                          <w:p>
-                            <w:pPr>
-                              <w:spacing w:before="40" w:after="40"/>
-                              <w:ind w:firstLine="720"/>
-                            </w:pPr>
-                            <w:r>
-                              <w:t xml:space="preserve">- </w:t>
-                            </w:r>
-                            <w:proofErr w:type="spellStart"/>
-                            <w:r>
-                              <w:t>Huấn</w:t>
-                            </w:r>
-                            <w:proofErr w:type="spellEnd"/>
-                            <w:r>
-                              <w:t xml:space="preserve"> </w:t>
-                            </w:r>
-                            <w:proofErr w:type="spellStart"/>
-                            <w:r>
-                              <w:t>luyện</w:t>
-                            </w:r>
-                            <w:proofErr w:type="spellEnd"/>
-                            <w:r>
-                              <w:t xml:space="preserve"> </w:t>
-                            </w:r>
-                            <w:proofErr w:type="spellStart"/>
-                            <w:r>
-                              <w:t>bắn</w:t>
-                            </w:r>
-                            <w:proofErr w:type="spellEnd"/>
-                            <w:r>
-                              <w:t xml:space="preserve"> </w:t>
-                            </w:r>
-                            <w:proofErr w:type="spellStart"/>
-                            <w:r>
-                              <w:t>súng</w:t>
-                            </w:r>
-                            <w:proofErr w:type="spellEnd"/>
-                            <w:r>
-                              <w:t xml:space="preserve">: 77 </w:t>
-                            </w:r>
-                            <w:proofErr w:type="spellStart"/>
-                            <w:r>
-                              <w:t>giờ</w:t>
-                            </w:r>
-                            <w:proofErr w:type="spellEnd"/>
-                          </w:p>
-                          <w:p>
-                            <w:pPr>
-                              <w:spacing w:before="40" w:after="40"/>
-                              <w:ind w:firstLine="720"/>
-                            </w:pPr>
-                            <w:r>
-                              <w:t xml:space="preserve">- </w:t>
-                            </w:r>
-                            <w:proofErr w:type="spellStart"/>
-                            <w:r>
-                              <w:t>Huấn</w:t>
-                            </w:r>
-                            <w:proofErr w:type="spellEnd"/>
-                            <w:r>
-                              <w:t xml:space="preserve"> </w:t>
-                            </w:r>
-                            <w:proofErr w:type="spellStart"/>
-                            <w:r>
-                              <w:t>luyện</w:t>
-                            </w:r>
-                            <w:proofErr w:type="spellEnd"/>
-                            <w:r>
-                              <w:t xml:space="preserve"> </w:t>
-                            </w:r>
-                            <w:proofErr w:type="spellStart"/>
-                            <w:r>
-                              <w:t>thể</w:t>
-                            </w:r>
-                            <w:proofErr w:type="spellEnd"/>
-                            <w:r>
-                              <w:t xml:space="preserve"> </w:t>
-                            </w:r>
-                            <w:proofErr w:type="spellStart"/>
-                            <w:r>
-                              <w:t>lực</w:t>
-                            </w:r>
-                            <w:proofErr w:type="spellEnd"/>
-                            <w:r>
-                              <w:t xml:space="preserve">: 52 </w:t>
-                            </w:r>
-                            <w:proofErr w:type="spellStart"/>
-                            <w:r>
-                              <w:t>giờ</w:t>
-                            </w:r>
-                            <w:proofErr w:type="spellEnd"/>
-                            <w:r>
-                              <w:t xml:space="preserve"> </w:t>
-                            </w:r>
-                          </w:p>
-                          <w:p>
-                            <w:pPr>
-                              <w:spacing w:before="40" w:after="40"/>
-                              <w:ind w:firstLine="720"/>
-                            </w:pPr>
-                            <w:r>
-                              <w:t xml:space="preserve">+ </w:t>
-                            </w:r>
-                            <w:proofErr w:type="spellStart"/>
-                            <w:r>
-                              <w:t>Thể</w:t>
-                            </w:r>
-                            <w:proofErr w:type="spellEnd"/>
-                            <w:r>
-                              <w:t xml:space="preserve"> </w:t>
-                            </w:r>
-                            <w:proofErr w:type="spellStart"/>
-                            <w:r>
-                              <w:t>lực</w:t>
-                            </w:r>
-                            <w:proofErr w:type="spellEnd"/>
-                            <w:r>
-                              <w:t xml:space="preserve"> </w:t>
-                            </w:r>
-                            <w:proofErr w:type="spellStart"/>
-                            <w:r>
-                              <w:t>chuyên</w:t>
-                            </w:r>
-                            <w:proofErr w:type="spellEnd"/>
-                            <w:r>
-                              <w:t xml:space="preserve"> </w:t>
-                            </w:r>
-                            <w:proofErr w:type="spellStart"/>
-                            <w:r>
-                              <w:t>môn</w:t>
-                            </w:r>
-                            <w:proofErr w:type="spellEnd"/>
-                            <w:r>
-                              <w:t xml:space="preserve">: 22 </w:t>
-                            </w:r>
-                            <w:proofErr w:type="spellStart"/>
-                            <w:r>
-                              <w:t>giờ</w:t>
-                            </w:r>
-                            <w:proofErr w:type="spellEnd"/>
-                            <w:r>
-                              <w:t xml:space="preserve">; </w:t>
-                            </w:r>
-                          </w:p>
-                          <w:p>
-                            <w:pPr>
-                              <w:spacing w:before="40" w:after="40"/>
-                              <w:ind w:firstLine="720"/>
-                            </w:pPr>
-                            <w:r>
-                              <w:t xml:space="preserve">+ </w:t>
-                            </w:r>
-                            <w:proofErr w:type="spellStart"/>
-                            <w:r>
-                              <w:t>Thể</w:t>
-                            </w:r>
-                            <w:proofErr w:type="spellEnd"/>
-                            <w:r>
-                              <w:t xml:space="preserve"> </w:t>
-                            </w:r>
-                            <w:proofErr w:type="spellStart"/>
-                            <w:r>
-                              <w:t>lực</w:t>
-                            </w:r>
-                            <w:proofErr w:type="spellEnd"/>
-                            <w:r>
-                              <w:t xml:space="preserve"> </w:t>
-                            </w:r>
-                            <w:proofErr w:type="spellStart"/>
-                            <w:r>
-                              <w:t>chung</w:t>
-                            </w:r>
-                            <w:proofErr w:type="spellEnd"/>
-                            <w:r>
-                              <w:t xml:space="preserve">: 30 </w:t>
-                            </w:r>
-                            <w:proofErr w:type="spellStart"/>
-                            <w:r>
-                              <w:t>giờ</w:t>
-                            </w:r>
-                            <w:proofErr w:type="spellEnd"/>
-                            <w:r>
-                              <w:t>.</w:t>
-                            </w:r>
-                          </w:p>
-                          <w:p>
-                            <w:pPr>
-                              <w:spacing w:before="40" w:after="40"/>
-                              <w:ind w:firstLine="720"/>
-                              <w:rPr>
-                                <w:b/>
-                              </w:rPr>
-                            </w:pPr>
-                            <w:r>
-                              <w:rPr>
-                                <w:b/>
-                              </w:rPr>
-                              <w:t>2.2</w:t>
-                            </w:r>
-                            <w:r>
-                              <w:rPr>
-                                <w:b/>
-                              </w:rPr>
-                              <w:t xml:space="preserve">. </w:t>
-                            </w:r>
-                            <w:proofErr w:type="spellStart"/>
-                            <w:r>
-                              <w:rPr>
-                                <w:b/>
-                              </w:rPr>
-                              <w:t>Giải</w:t>
-                            </w:r>
-                            <w:proofErr w:type="spellEnd"/>
-                            <w:r>
-                              <w:rPr>
-                                <w:b/>
-                              </w:rPr>
-                              <w:t xml:space="preserve"> AARM-33: 147 </w:t>
-                            </w:r>
-                            <w:proofErr w:type="spellStart"/>
-                            <w:r>
-                              <w:rPr>
-                                <w:b/>
-                              </w:rPr>
-                              <w:t>giờ</w:t>
-                            </w:r>
-                            <w:proofErr w:type="spellEnd"/>
-                          </w:p>
-                          <w:p>
-                            <w:pPr>
-                              <w:spacing w:before="40" w:after="40"/>
-                              <w:ind w:firstLine="720"/>
-                            </w:pPr>
-                            <w:r>
-                              <w:t xml:space="preserve">a) </w:t>
-                            </w:r>
-                            <w:proofErr w:type="spellStart"/>
-                            <w:r>
-                              <w:t>Huấn</w:t>
-                            </w:r>
-                            <w:proofErr w:type="spellEnd"/>
-                            <w:r>
-                              <w:t xml:space="preserve"> </w:t>
-                            </w:r>
-                            <w:proofErr w:type="spellStart"/>
-                            <w:r>
-                              <w:t>luyện</w:t>
-                            </w:r>
-                            <w:proofErr w:type="spellEnd"/>
-                            <w:r>
-                              <w:t xml:space="preserve"> </w:t>
-                            </w:r>
-                            <w:proofErr w:type="spellStart"/>
-                            <w:r>
-                              <w:t>chung</w:t>
-                            </w:r>
-                            <w:proofErr w:type="spellEnd"/>
-                            <w:r>
-                              <w:t xml:space="preserve">: 18 </w:t>
-                            </w:r>
-                            <w:proofErr w:type="spellStart"/>
-                            <w:r>
-                              <w:t>giờ</w:t>
-                            </w:r>
-                            <w:proofErr w:type="spellEnd"/>
-                          </w:p>
-                          <w:p>
-                            <w:pPr>
-                              <w:spacing w:before="40" w:after="40"/>
-                              <w:ind w:firstLine="720"/>
-                            </w:pPr>
-                            <w:r>
-                              <w:t xml:space="preserve">- Quán </w:t>
-                            </w:r>
-                            <w:proofErr w:type="spellStart"/>
-                            <w:r>
-                              <w:t>triệt</w:t>
-                            </w:r>
-                            <w:proofErr w:type="spellEnd"/>
-                            <w:r>
-                              <w:t xml:space="preserve"> </w:t>
-                            </w:r>
-                            <w:proofErr w:type="spellStart"/>
-                            <w:r>
-                              <w:t>các</w:t>
-                            </w:r>
-                            <w:proofErr w:type="spellEnd"/>
-                            <w:r>
-                              <w:t xml:space="preserve"> </w:t>
-                            </w:r>
-                            <w:proofErr w:type="spellStart"/>
-                            <w:r>
-                              <w:t>văn</w:t>
-                            </w:r>
-                            <w:proofErr w:type="spellEnd"/>
-                            <w:r>
-                              <w:t xml:space="preserve"> </w:t>
-                            </w:r>
-                            <w:proofErr w:type="spellStart"/>
-                            <w:r>
-                              <w:t>bản</w:t>
-                            </w:r>
-                            <w:proofErr w:type="spellEnd"/>
-                            <w:r>
-                              <w:t xml:space="preserve"> </w:t>
-                            </w:r>
-                            <w:proofErr w:type="spellStart"/>
-                            <w:r>
-                              <w:t>chỉ</w:t>
-                            </w:r>
-                            <w:proofErr w:type="spellEnd"/>
-                            <w:r>
-                              <w:t xml:space="preserve"> </w:t>
-                            </w:r>
-                            <w:proofErr w:type="spellStart"/>
-                            <w:r>
-                              <w:t>thị</w:t>
-                            </w:r>
-                            <w:proofErr w:type="spellEnd"/>
-                            <w:r>
-                              <w:t xml:space="preserve">, </w:t>
-                            </w:r>
-                            <w:proofErr w:type="spellStart"/>
-                            <w:r>
-                              <w:t>nghị</w:t>
-                            </w:r>
-                            <w:proofErr w:type="spellEnd"/>
-                            <w:r>
-                              <w:t xml:space="preserve"> </w:t>
-                            </w:r>
-                            <w:proofErr w:type="spellStart"/>
-                            <w:r>
-                              <w:t>quyết</w:t>
-                            </w:r>
-                            <w:proofErr w:type="spellEnd"/>
-                            <w:r>
-                              <w:t xml:space="preserve"> </w:t>
-                            </w:r>
-                            <w:proofErr w:type="spellStart"/>
-                            <w:r>
-                              <w:t>các</w:t>
-                            </w:r>
-                            <w:proofErr w:type="spellEnd"/>
-                            <w:r>
-                              <w:t xml:space="preserve"> </w:t>
-                            </w:r>
-                            <w:proofErr w:type="spellStart"/>
-                            <w:r>
-                              <w:t>cấp</w:t>
-                            </w:r>
-                            <w:proofErr w:type="spellEnd"/>
-                            <w:r>
-                              <w:t xml:space="preserve">: 7,5 </w:t>
-                            </w:r>
-                            <w:proofErr w:type="spellStart"/>
-                            <w:r>
-                              <w:t>giờ</w:t>
-                            </w:r>
-                            <w:proofErr w:type="spellEnd"/>
-                            <w:r>
-                              <w:t>;</w:t>
-                            </w:r>
-                          </w:p>
-                          <w:p>
-                            <w:pPr>
-                              <w:spacing w:before="40" w:after="40"/>
-                              <w:ind w:firstLine="720"/>
-                            </w:pPr>
-                            <w:r>
-                              <w:t xml:space="preserve">- </w:t>
-                            </w:r>
-                            <w:proofErr w:type="spellStart"/>
-                            <w:r>
-                              <w:t>Huấn</w:t>
-                            </w:r>
-                            <w:proofErr w:type="spellEnd"/>
-                            <w:r>
-                              <w:t xml:space="preserve"> </w:t>
-                            </w:r>
-                            <w:proofErr w:type="spellStart"/>
-                            <w:r>
-                              <w:t>luyện</w:t>
-                            </w:r>
-                            <w:proofErr w:type="spellEnd"/>
-                            <w:r>
-                              <w:t xml:space="preserve"> </w:t>
-                            </w:r>
-                            <w:proofErr w:type="spellStart"/>
-                            <w:r>
-                              <w:t>quân</w:t>
-                            </w:r>
-                            <w:proofErr w:type="spellEnd"/>
-                            <w:r>
-                              <w:t xml:space="preserve"> </w:t>
-                            </w:r>
-                            <w:proofErr w:type="spellStart"/>
-                            <w:r>
-                              <w:t>sự</w:t>
-                            </w:r>
-                            <w:proofErr w:type="spellEnd"/>
-                            <w:r>
-                              <w:t xml:space="preserve"> </w:t>
-                            </w:r>
-                            <w:proofErr w:type="spellStart"/>
-                            <w:r>
-                              <w:t>chung</w:t>
-                            </w:r>
-                            <w:proofErr w:type="spellEnd"/>
-                            <w:r>
-                              <w:t xml:space="preserve">: 10,5 </w:t>
-                            </w:r>
-                            <w:proofErr w:type="spellStart"/>
-                            <w:r>
-                              <w:t>giờ</w:t>
-                            </w:r>
-                            <w:proofErr w:type="spellEnd"/>
-                            <w:r>
-                              <w:t>.</w:t>
-                            </w:r>
-                          </w:p>
-                          <w:p>
-                            <w:pPr>
-                              <w:spacing w:before="40" w:after="40"/>
-                              <w:ind w:firstLine="720"/>
-                            </w:pPr>
-                            <w:r>
-                              <w:t xml:space="preserve">b) </w:t>
-                            </w:r>
-                            <w:proofErr w:type="spellStart"/>
-                            <w:r>
-                              <w:t>Huấn</w:t>
-                            </w:r>
-                            <w:proofErr w:type="spellEnd"/>
-                            <w:r>
-                              <w:t xml:space="preserve"> </w:t>
-                            </w:r>
-                            <w:proofErr w:type="spellStart"/>
-                            <w:r>
-                              <w:t>luyện</w:t>
-                            </w:r>
-                            <w:proofErr w:type="spellEnd"/>
-                            <w:r>
-                              <w:t xml:space="preserve"> </w:t>
-                            </w:r>
-                            <w:proofErr w:type="spellStart"/>
-                            <w:r>
-                              <w:t>riêng</w:t>
-                            </w:r>
-                            <w:proofErr w:type="spellEnd"/>
-                            <w:r>
-                              <w:t xml:space="preserve">: 129 </w:t>
-                            </w:r>
-                            <w:proofErr w:type="spellStart"/>
-                            <w:r>
-                              <w:t>giờ</w:t>
-                            </w:r>
-                            <w:proofErr w:type="spellEnd"/>
-                            <w:r>
-                              <w:t>.</w:t>
-                            </w:r>
-                          </w:p>
-                          <w:p>
-                            <w:pPr>
-                              <w:spacing w:before="40" w:after="40"/>
-                              <w:ind w:firstLine="720"/>
-                            </w:pPr>
-                            <w:r>
-                              <w:t xml:space="preserve">- </w:t>
-                            </w:r>
-                            <w:proofErr w:type="spellStart"/>
-                            <w:r>
-                              <w:t>Huấn</w:t>
-                            </w:r>
-                            <w:proofErr w:type="spellEnd"/>
-                            <w:r>
-                              <w:t xml:space="preserve"> </w:t>
-                            </w:r>
-                            <w:proofErr w:type="spellStart"/>
-                            <w:r>
-                              <w:t>luyện</w:t>
-                            </w:r>
-                            <w:proofErr w:type="spellEnd"/>
-                            <w:r>
-                              <w:t xml:space="preserve"> </w:t>
-                            </w:r>
-                            <w:proofErr w:type="spellStart"/>
-                            <w:r>
-                              <w:t>bắn</w:t>
-                            </w:r>
-                            <w:proofErr w:type="spellEnd"/>
-                            <w:r>
-                              <w:t xml:space="preserve"> </w:t>
-                            </w:r>
-                            <w:proofErr w:type="spellStart"/>
-                            <w:r>
-                              <w:t>súng</w:t>
-                            </w:r>
-                            <w:proofErr w:type="spellEnd"/>
-                            <w:r>
-                              <w:t xml:space="preserve">: 77 </w:t>
-                            </w:r>
-                            <w:proofErr w:type="spellStart"/>
-                            <w:r>
-                              <w:t>giờ</w:t>
-                            </w:r>
-                            <w:proofErr w:type="spellEnd"/>
-                          </w:p>
-                          <w:p>
-                            <w:pPr>
-                              <w:spacing w:before="40" w:after="40"/>
-                              <w:ind w:firstLine="720"/>
-                            </w:pPr>
-                            <w:r>
-                              <w:t xml:space="preserve">- </w:t>
-                            </w:r>
-                            <w:proofErr w:type="spellStart"/>
-                            <w:r>
-                              <w:t>Huấn</w:t>
-                            </w:r>
-                            <w:proofErr w:type="spellEnd"/>
-                            <w:r>
-                              <w:t xml:space="preserve"> </w:t>
-                            </w:r>
-                            <w:proofErr w:type="spellStart"/>
-                            <w:r>
-                              <w:t>luyện</w:t>
-                            </w:r>
-                            <w:proofErr w:type="spellEnd"/>
-                            <w:r>
-                              <w:t xml:space="preserve"> </w:t>
-                            </w:r>
-                            <w:proofErr w:type="spellStart"/>
-                            <w:r>
-                              <w:t>thể</w:t>
-                            </w:r>
-                            <w:proofErr w:type="spellEnd"/>
-                            <w:r>
-                              <w:t xml:space="preserve"> </w:t>
-                            </w:r>
-                            <w:proofErr w:type="spellStart"/>
-                            <w:r>
-                              <w:t>lực</w:t>
-                            </w:r>
-                            <w:proofErr w:type="spellEnd"/>
-                            <w:r>
-                              <w:t xml:space="preserve">: 52 </w:t>
-                            </w:r>
-                            <w:proofErr w:type="spellStart"/>
-                            <w:r>
-                              <w:t>giờ</w:t>
-                            </w:r>
-                            <w:proofErr w:type="spellEnd"/>
-                            <w:r>
-                              <w:t xml:space="preserve"> </w:t>
-                            </w:r>
-                          </w:p>
-                          <w:p>
-                            <w:pPr>
-                              <w:spacing w:before="40" w:after="40"/>
-                              <w:ind w:firstLine="720"/>
-                            </w:pPr>
-                            <w:r>
-                              <w:t xml:space="preserve">+ </w:t>
-                            </w:r>
-                            <w:proofErr w:type="spellStart"/>
-                            <w:r>
-                              <w:t>Thể</w:t>
-                            </w:r>
-                            <w:proofErr w:type="spellEnd"/>
-                            <w:r>
-                              <w:t xml:space="preserve"> </w:t>
-                            </w:r>
-                            <w:proofErr w:type="spellStart"/>
-                            <w:r>
-                              <w:t>lực</w:t>
-                            </w:r>
-                            <w:proofErr w:type="spellEnd"/>
-                            <w:r>
-                              <w:t xml:space="preserve"> </w:t>
-                            </w:r>
-                            <w:proofErr w:type="spellStart"/>
-                            <w:r>
-                              <w:t>chuyên</w:t>
-                            </w:r>
-                            <w:proofErr w:type="spellEnd"/>
-                            <w:r>
-                              <w:t xml:space="preserve"> </w:t>
-                            </w:r>
-                            <w:proofErr w:type="spellStart"/>
-                            <w:r>
-                              <w:t>môn</w:t>
-                            </w:r>
-                            <w:proofErr w:type="spellEnd"/>
-                            <w:r>
-                              <w:t xml:space="preserve">: 22 </w:t>
-                            </w:r>
-                            <w:proofErr w:type="spellStart"/>
-                            <w:r>
-                              <w:t>giờ</w:t>
-                            </w:r>
-                            <w:proofErr w:type="spellEnd"/>
-                            <w:r>
-                              <w:t xml:space="preserve">; </w:t>
-                            </w:r>
-                          </w:p>
-                          <w:p>
-                            <w:pPr>
-                              <w:spacing w:before="40" w:after="40"/>
-                              <w:ind w:firstLine="720"/>
-                            </w:pPr>
-                            <w:r>
-                              <w:t xml:space="preserve">+ </w:t>
-                            </w:r>
-                            <w:proofErr w:type="spellStart"/>
-                            <w:r>
-                              <w:t>Thể</w:t>
-                            </w:r>
-                            <w:proofErr w:type="spellEnd"/>
-                            <w:r>
-                              <w:t xml:space="preserve"> </w:t>
-                            </w:r>
-                            <w:proofErr w:type="spellStart"/>
-                            <w:r>
-                              <w:t>lực</w:t>
-                            </w:r>
-                            <w:proofErr w:type="spellEnd"/>
-                            <w:r>
-                              <w:t xml:space="preserve"> </w:t>
-                            </w:r>
-                            <w:proofErr w:type="spellStart"/>
-                            <w:r>
-                              <w:t>chung</w:t>
-                            </w:r>
-                            <w:proofErr w:type="spellEnd"/>
-                            <w:r>
-                              <w:t xml:space="preserve">: 30 </w:t>
-                            </w:r>
-                            <w:proofErr w:type="spellStart"/>
-                            <w:r>
-                              <w:t>giờ</w:t>
-                            </w:r>
-                            <w:proofErr w:type="spellEnd"/>
-                            <w:r>
-                              <w:t>.</w:t>
-                            </w:r>
-                          </w:p>
-                          <w:p>
-                            <w:pPr>
-                              <w:spacing w:before="40" w:after="40"/>
-                              <w:ind w:firstLine="720"/>
-                            </w:pPr>
-                          </w:p>
-                        </w:txbxContent>
-                      </wps:txbx>
-                      <wps:bodyPr rot="0" vert="horz" wrap="square" lIns="91440" tIns="45720" rIns="91440" bIns="45720" anchor="t" anchorCtr="0" upright="1">
-                        <a:noAutofit/>
-                      </wps:bodyPr>
-                    </wps:wsp>
-                  </a:graphicData>
-                </a:graphic>
-                <wp14:sizeRelH relativeFrom="page">
-                  <wp14:pctWidth>0</wp14:pctWidth>
-                </wp14:sizeRelH>
-                <wp14:sizeRelV relativeFrom="page">
-                  <wp14:pctHeight>0</wp14:pctHeight>
-                </wp14:sizeRelV>
-              </wp:anchor>
-            </w:drawing>
-          </mc:Choice>
-          <mc:Fallback>
-            <w:pict>
-              <v:rect w14:anchorId="1739081D" id="Rectangle 57" o:spid="_x0000_s1027" style="position:absolute;left:0;text-align:left;margin-left:-.2pt;margin-top:3.8pt;width:1048.7pt;height:694.75pt;z-index:251659776;visibility:visible;mso-wrap-style:square;mso-width-percent:0;mso-height-percent:0;mso-wrap-distance-left:9pt;mso-wrap-distance-top:0;mso-wrap-distance-right:9pt;mso-wrap-distance-bottom:0;mso-position-horizontal:absolute;mso-position-horizontal-relative:text;mso-position-vertical:absolute;mso-position-vertical-relative:text;mso-width-percent:0;mso-height-percent:0;mso-width-relative:page;mso-height-relative:page;v-text-anchor:top" o:gfxdata="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" strokeweight="4.5pt">
-                <v:stroke linestyle="thinThick"/>
-                <v:textbox>
-                  <w:txbxContent>
-                    <w:p>
-                      <w:pPr>
-                        <w:spacing w:before="40" w:after="40"/>
-                        <w:ind w:firstLine="709"/>
-                        <w:jc w:val="both"/>
-                        <w:rPr>
-                          <w:bCs/>
-                          <w:spacing w:val="-6"/>
-                          <w:szCs w:val="26"/>
-                        </w:rPr>
-                      </w:pPr>
-                      <w:r>
-                        <w:rPr>
-                          <w:bCs/>
-                          <w:spacing w:val="-6"/>
-                          <w:szCs w:val="26"/>
-                        </w:rPr>
-                        <w:t>b</w:t>
-                      </w:r>
-                      <w:r>
-                        <w:rPr>
-                          <w:bCs/>
-                          <w:spacing w:val="-6"/>
-                          <w:szCs w:val="26"/>
-                        </w:rPr>
-                        <w:t xml:space="preserve">) </w:t>
-                      </w:r>
-                      <w:r>
-                        <w:rPr>
-                          <w:bCs/>
-                          <w:spacing w:val="-6"/>
-                          <w:szCs w:val="26"/>
-                        </w:rPr>
-                        <w:t>Giải AARM-33</w:t>
-                      </w:r>
-                    </w:p>
-                    <w:p>
-                      <w:pPr>
-                        <w:spacing w:before="60" w:after="60"/>
-                        <w:jc w:val="both"/>
-                      </w:pPr>
-                      <w:r>
-                        <w:tab/>
-                        <w:t xml:space="preserve">- Ngày theo lịch: </w:t>
-                      </w:r>
-                      <w:r>
-                        <w:t>31</w:t>
-                      </w:r>
-                      <w:r>
-                        <w:t xml:space="preserve"> ngày;</w:t>
-                      </w:r>
-                    </w:p>
-                    <w:p>
-                      <w:pPr>
-                        <w:spacing w:before="60" w:after="60"/>
-                        <w:ind w:firstLine="720"/>
-                        <w:jc w:val="both"/>
-                      </w:pPr>
-                      <w:r>
-                        <w:t xml:space="preserve">- Ngày không huấn luyện: </w:t>
-                      </w:r>
-                      <w:r>
-                        <w:t>10</w:t>
-                      </w:r>
-                      <w:r>
-                        <w:t xml:space="preserve"> ngày (nghỉ thứ 7 + CN);</w:t>
-                      </w:r>
-                    </w:p>
-                    <w:p>
-                      <w:pPr>
-                        <w:spacing w:before="60" w:after="60"/>
-                        <w:ind w:firstLine="720"/>
-                        <w:jc w:val="both"/>
-                      </w:pPr>
-                      <w:r>
-                        <w:t xml:space="preserve">- Số ngày huấn luyện: </w:t>
-                      </w:r>
-                      <w:r>
-                        <w:t>21</w:t>
-                      </w:r>
-                      <w:r>
-                        <w:t xml:space="preserve"> ngày.</w:t>
-                      </w:r>
-                    </w:p>
-                    <w:p>
-                      <w:pPr>
-                        <w:spacing w:before="40" w:after="40"/>
-                        <w:ind w:firstLine="720"/>
-                        <w:jc w:val="both"/>
-                        <w:rPr>
-                          <w:b/>
-                        </w:rPr>
-                      </w:pPr>
-                      <w:r>
-                        <w:rPr>
-                          <w:b/>
-                        </w:rPr>
-                        <w:t>2. Thời gian huấn luyện từng đối tượng</w:t>
-                      </w:r>
-                    </w:p>
-                    <w:p>
-                      <w:pPr>
-                        <w:spacing w:before="40" w:after="40"/>
-                        <w:ind w:firstLine="720"/>
-                        <w:rPr>
-                          <w:b/>
-                        </w:rPr>
-                      </w:pPr>
-                      <w:r>
-                        <w:rPr>
-                          <w:b/>
-                        </w:rPr>
-                        <w:t>2.1</w:t>
-                      </w:r>
-                      <w:r>
-                        <w:rPr>
-                          <w:b/>
-                        </w:rPr>
-                        <w:t>. Hội thi AASAM-2025: 147 giờ</w:t>
-                      </w:r>
-                    </w:p>
-                    <w:p>
-                      <w:pPr>
-                        <w:spacing w:before="40" w:after="40"/>
-                        <w:ind w:firstLine="720"/>
-                      </w:pPr>
-                      <w:r>
-                        <w:t>a) Huấn luyện chung: 18 giờ</w:t>
-                      </w:r>
-                    </w:p>
-                    <w:p>
-                      <w:pPr>
-                        <w:spacing w:before="40" w:after="40"/>
-                        <w:ind w:firstLine="720"/>
-                      </w:pPr>
-                      <w:r>
-                        <w:t>- Quán triệt các văn bản chỉ thị, nghị quyết các cấp: 7,5 giờ;</w:t>
-                      </w:r>
-                    </w:p>
-                    <w:p>
-                      <w:pPr>
-                        <w:spacing w:before="40" w:after="40"/>
-                        <w:ind w:firstLine="720"/>
-                      </w:pPr>
-                      <w:r>
-                        <w:t>- Huấn luyện quân sự chung: 10,5 giờ.</w:t>
-                      </w:r>
-                    </w:p>
-                    <w:p>
-                      <w:pPr>
-                        <w:spacing w:before="40" w:after="40"/>
-                        <w:ind w:firstLine="720"/>
-                      </w:pPr>
-                      <w:r>
-                        <w:t>b) Huấn luyện riêng: 129 giờ.</w:t>
-                      </w:r>
-                    </w:p>
-                    <w:p>
-                      <w:pPr>
-                        <w:spacing w:before="40" w:after="40"/>
-                        <w:ind w:firstLine="720"/>
-                      </w:pPr>
-                      <w:r>
-                        <w:t>- Huấn luyện bắn súng: 77 giờ</w:t>
-                      </w:r>
-                    </w:p>
-                    <w:p>
-                      <w:pPr>
-                        <w:spacing w:before="40" w:after="40"/>
-                        <w:ind w:firstLine="720"/>
-                      </w:pPr>
-                      <w:r>
-                        <w:t xml:space="preserve">- Huấn luyện thể lực: 52 giờ </w:t>
-                      </w:r>
-                    </w:p>
-                    <w:p>
-                      <w:pPr>
-                        <w:spacing w:before="40" w:after="40"/>
-                        <w:ind w:firstLine="720"/>
-                      </w:pPr>
-                      <w:r>
-                        <w:t xml:space="preserve">+ Thể lực chuyên môn: 22 giờ; </w:t>
-                      </w:r>
-                    </w:p>
-                    <w:p>
-                      <w:pPr>
-                        <w:spacing w:before="40" w:after="40"/>
-                        <w:ind w:firstLine="720"/>
-                      </w:pPr>
-                      <w:r>
-                        <w:t>+ Thể lực chung: 30 giờ.</w:t>
-                      </w:r>
-                    </w:p>
-                    <w:p>
-                      <w:pPr>
-                        <w:spacing w:before="40" w:after="40"/>
-                        <w:ind w:firstLine="720"/>
-                        <w:rPr>
-                          <w:b/>
-                        </w:rPr>
-                      </w:pPr>
-                      <w:r>
-                        <w:rPr>
-                          <w:b/>
-                        </w:rPr>
-                        <w:t>2.2</w:t>
-                      </w:r>
-                      <w:r>
-                        <w:rPr>
-                          <w:b/>
-                        </w:rPr>
-                        <w:t>. Giải AARM-33: 147 giờ</w:t>
-                      </w:r>
-                    </w:p>
-                    <w:p>
-                      <w:pPr>
-                        <w:spacing w:before="40" w:after="40"/>
-                        <w:ind w:firstLine="720"/>
-                      </w:pPr>
-                      <w:r>
-                        <w:t>a) Huấn luyện chung: 18 giờ</w:t>
-                      </w:r>
-                    </w:p>
-                    <w:p>
-                      <w:pPr>
-                        <w:spacing w:before="40" w:after="40"/>
-                        <w:ind w:firstLine="720"/>
-                      </w:pPr>
-                      <w:r>
-                        <w:t>- Quán triệt các văn bản chỉ thị, nghị quyết các cấp: 7,5 giờ;</w:t>
-                      </w:r>
-                    </w:p>
-                    <w:p>
-                      <w:pPr>
-                        <w:spacing w:before="40" w:after="40"/>
-                        <w:ind w:firstLine="720"/>
-                      </w:pPr>
-                      <w:r>
-                        <w:t>- Huấn luyện quân sự chung: 10,5 giờ.</w:t>
-                      </w:r>
-                    </w:p>
-                    <w:p>
-                      <w:pPr>
-                        <w:spacing w:before="40" w:after="40"/>
-                        <w:ind w:firstLine="720"/>
-                      </w:pPr>
-                      <w:r>
-                        <w:t>b) Huấn luyện riêng: 129 giờ.</w:t>
-                      </w:r>
-                    </w:p>
-                    <w:p>
-                      <w:pPr>
-                        <w:spacing w:before="40" w:after="40"/>
-                        <w:ind w:firstLine="720"/>
-                      </w:pPr>
-                      <w:r>
-                        <w:t>- Huấn luyện bắn súng: 77 giờ</w:t>
-                      </w:r>
-                    </w:p>
-                    <w:p>
-                      <w:pPr>
-                        <w:spacing w:before="40" w:after="40"/>
-                        <w:ind w:firstLine="720"/>
-                      </w:pPr>
-                      <w:r>
-                        <w:t xml:space="preserve">- Huấn luyện thể lực: 52 giờ </w:t>
-                      </w:r>
-                    </w:p>
-                    <w:p>
-                      <w:pPr>
-                        <w:spacing w:before="40" w:after="40"/>
-                        <w:ind w:firstLine="720"/>
-                      </w:pPr>
-                      <w:r>
-                        <w:t xml:space="preserve">+ Thể lực chuyên môn: 22 giờ; </w:t>
-                      </w:r>
-                    </w:p>
-                    <w:p>
-                      <w:pPr>
-                        <w:spacing w:before="40" w:after="40"/>
-                        <w:ind w:firstLine="720"/>
-                      </w:pPr>
-                      <w:r>
-                        <w:t>+ Thể lực chung: 30 giờ.</w:t>
-                      </w:r>
-                    </w:p>
-                    <w:p>
-                      <w:pPr>
-                        <w:spacing w:before="40" w:after="40"/>
-                        <w:ind w:firstLine="720"/>
-                      </w:pPr>
-                    </w:p>
-                  </w:txbxContent>
-                </v:textbox>
-              </v:rect>
-            </w:pict>
-          </mc:Fallback>
-        </mc:AlternateContent>
-      </w:r>
     </w:p>
     <w:p>
       <w:pPr>
@@ -7384,496 +4839,6 @@
           <w:tab w:val="center" w:pos="8664"/>
         </w:tabs>
         <w:spacing w:before="70" w:after="70"/>
-        <w:ind w:firstLine="709"/>
-        <w:rPr>
-          <w:b/>
-          <w:sz w:val="26"/>
-        </w:rPr>
-      </w:pPr>
-    </w:p>
-    <w:p>
-      <w:pPr>
-        <w:tabs>
-          <w:tab w:val="center" w:pos="2907"/>
-          <w:tab w:val="center" w:pos="8664"/>
-        </w:tabs>
-        <w:spacing w:before="70" w:after="70"/>
-        <w:ind w:firstLine="709"/>
-        <w:rPr>
-          <w:b/>
-          <w:sz w:val="26"/>
-        </w:rPr>
-      </w:pPr>
-    </w:p>
-    <w:p>
-      <w:pPr>
-        <w:tabs>
-          <w:tab w:val="center" w:pos="2907"/>
-          <w:tab w:val="center" w:pos="8664"/>
-        </w:tabs>
-        <w:spacing w:before="70" w:after="70"/>
-        <w:ind w:firstLine="709"/>
-        <w:rPr>
-          <w:b/>
-          <w:sz w:val="26"/>
-        </w:rPr>
-      </w:pPr>
-    </w:p>
-    <w:p>
-      <w:pPr>
-        <w:tabs>
-          <w:tab w:val="center" w:pos="2907"/>
-          <w:tab w:val="center" w:pos="8664"/>
-        </w:tabs>
-        <w:spacing w:before="70" w:after="70"/>
-        <w:ind w:firstLine="709"/>
-        <w:rPr>
-          <w:b/>
-          <w:sz w:val="26"/>
-        </w:rPr>
-      </w:pPr>
-    </w:p>
-    <w:p>
-      <w:pPr>
-        <w:tabs>
-          <w:tab w:val="center" w:pos="2907"/>
-          <w:tab w:val="center" w:pos="8664"/>
-        </w:tabs>
-        <w:spacing w:before="70" w:after="70"/>
-        <w:ind w:firstLine="709"/>
-        <w:rPr>
-          <w:b/>
-          <w:sz w:val="26"/>
-        </w:rPr>
-      </w:pPr>
-    </w:p>
-    <w:p>
-      <w:pPr>
-        <w:tabs>
-          <w:tab w:val="center" w:pos="2907"/>
-          <w:tab w:val="center" w:pos="8664"/>
-        </w:tabs>
-        <w:spacing w:before="70" w:after="70"/>
-        <w:ind w:firstLine="709"/>
-        <w:rPr>
-          <w:b/>
-          <w:sz w:val="26"/>
-        </w:rPr>
-      </w:pPr>
-    </w:p>
-    <w:p>
-      <w:pPr>
-        <w:tabs>
-          <w:tab w:val="center" w:pos="2907"/>
-          <w:tab w:val="center" w:pos="8664"/>
-        </w:tabs>
-        <w:spacing w:before="70" w:after="70"/>
-        <w:ind w:firstLine="709"/>
-        <w:rPr>
-          <w:b/>
-          <w:sz w:val="26"/>
-        </w:rPr>
-      </w:pPr>
-    </w:p>
-    <w:p>
-      <w:pPr>
-        <w:tabs>
-          <w:tab w:val="center" w:pos="2907"/>
-          <w:tab w:val="center" w:pos="8664"/>
-        </w:tabs>
-        <w:spacing w:before="70" w:after="70"/>
-        <w:ind w:firstLine="709"/>
-        <w:rPr>
-          <w:b/>
-          <w:sz w:val="26"/>
-        </w:rPr>
-      </w:pPr>
-    </w:p>
-    <w:p>
-      <w:pPr>
-        <w:tabs>
-          <w:tab w:val="center" w:pos="2907"/>
-          <w:tab w:val="center" w:pos="8664"/>
-        </w:tabs>
-        <w:spacing w:before="70" w:after="70"/>
-        <w:ind w:firstLine="709"/>
-        <w:rPr>
-          <w:b/>
-          <w:sz w:val="26"/>
-        </w:rPr>
-      </w:pPr>
-    </w:p>
-    <w:p>
-      <w:pPr>
-        <w:tabs>
-          <w:tab w:val="center" w:pos="2907"/>
-          <w:tab w:val="center" w:pos="8664"/>
-        </w:tabs>
-        <w:spacing w:before="70" w:after="70"/>
-        <w:ind w:firstLine="709"/>
-        <w:rPr>
-          <w:b/>
-          <w:sz w:val="26"/>
-        </w:rPr>
-      </w:pPr>
-    </w:p>
-    <w:p>
-      <w:pPr>
-        <w:tabs>
-          <w:tab w:val="center" w:pos="2907"/>
-          <w:tab w:val="center" w:pos="8664"/>
-        </w:tabs>
-        <w:spacing w:before="70" w:after="70"/>
-        <w:ind w:firstLine="709"/>
-        <w:rPr>
-          <w:b/>
-          <w:sz w:val="26"/>
-        </w:rPr>
-      </w:pPr>
-    </w:p>
-    <w:p>
-      <w:pPr>
-        <w:tabs>
-          <w:tab w:val="center" w:pos="2907"/>
-          <w:tab w:val="center" w:pos="8664"/>
-        </w:tabs>
-        <w:spacing w:before="70" w:after="70"/>
-        <w:ind w:firstLine="709"/>
-        <w:rPr>
-          <w:b/>
-          <w:sz w:val="26"/>
-        </w:rPr>
-      </w:pPr>
-    </w:p>
-    <w:p>
-      <w:pPr>
-        <w:tabs>
-          <w:tab w:val="center" w:pos="2907"/>
-          <w:tab w:val="center" w:pos="8664"/>
-        </w:tabs>
-        <w:spacing w:before="70" w:after="70"/>
-        <w:ind w:firstLine="709"/>
-        <w:rPr>
-          <w:b/>
-          <w:sz w:val="26"/>
-        </w:rPr>
-      </w:pPr>
-    </w:p>
-    <w:p>
-      <w:pPr>
-        <w:tabs>
-          <w:tab w:val="center" w:pos="2907"/>
-          <w:tab w:val="center" w:pos="8664"/>
-        </w:tabs>
-        <w:spacing w:before="70" w:after="70"/>
-        <w:ind w:firstLine="709"/>
-        <w:rPr>
-          <w:b/>
-          <w:sz w:val="26"/>
-        </w:rPr>
-      </w:pPr>
-    </w:p>
-    <w:p>
-      <w:pPr>
-        <w:tabs>
-          <w:tab w:val="center" w:pos="2907"/>
-          <w:tab w:val="center" w:pos="8664"/>
-        </w:tabs>
-        <w:spacing w:before="70" w:after="70"/>
-        <w:ind w:firstLine="709"/>
-        <w:rPr>
-          <w:b/>
-          <w:sz w:val="26"/>
-        </w:rPr>
-      </w:pPr>
-    </w:p>
-    <w:p>
-      <w:pPr>
-        <w:tabs>
-          <w:tab w:val="center" w:pos="2907"/>
-          <w:tab w:val="center" w:pos="8664"/>
-        </w:tabs>
-        <w:spacing w:before="70" w:after="70"/>
-        <w:ind w:firstLine="709"/>
-        <w:rPr>
-          <w:b/>
-          <w:sz w:val="26"/>
-        </w:rPr>
-      </w:pPr>
-    </w:p>
-    <w:p>
-      <w:pPr>
-        <w:tabs>
-          <w:tab w:val="center" w:pos="2907"/>
-          <w:tab w:val="center" w:pos="8664"/>
-        </w:tabs>
-        <w:spacing w:before="70" w:after="70"/>
-        <w:ind w:firstLine="709"/>
-        <w:rPr>
-          <w:b/>
-          <w:sz w:val="26"/>
-        </w:rPr>
-      </w:pPr>
-    </w:p>
-    <w:p>
-      <w:pPr>
-        <w:tabs>
-          <w:tab w:val="center" w:pos="2907"/>
-          <w:tab w:val="center" w:pos="8664"/>
-        </w:tabs>
-        <w:spacing w:before="70" w:after="70"/>
-        <w:ind w:firstLine="709"/>
-        <w:rPr>
-          <w:b/>
-          <w:sz w:val="26"/>
-        </w:rPr>
-      </w:pPr>
-    </w:p>
-    <w:p>
-      <w:pPr>
-        <w:tabs>
-          <w:tab w:val="center" w:pos="2907"/>
-          <w:tab w:val="center" w:pos="8664"/>
-        </w:tabs>
-        <w:spacing w:before="70" w:after="70"/>
-        <w:ind w:firstLine="709"/>
-        <w:rPr>
-          <w:b/>
-          <w:sz w:val="26"/>
-        </w:rPr>
-      </w:pPr>
-    </w:p>
-    <w:p>
-      <w:pPr>
-        <w:tabs>
-          <w:tab w:val="center" w:pos="2907"/>
-          <w:tab w:val="center" w:pos="8664"/>
-        </w:tabs>
-        <w:spacing w:before="70" w:after="70"/>
-        <w:ind w:firstLine="709"/>
-        <w:rPr>
-          <w:b/>
-          <w:sz w:val="26"/>
-        </w:rPr>
-      </w:pPr>
-    </w:p>
-    <w:p>
-      <w:pPr>
-        <w:tabs>
-          <w:tab w:val="center" w:pos="2907"/>
-          <w:tab w:val="center" w:pos="8664"/>
-        </w:tabs>
-        <w:spacing w:before="70" w:after="70"/>
-        <w:ind w:firstLine="709"/>
-        <w:rPr>
-          <w:b/>
-          <w:sz w:val="26"/>
-        </w:rPr>
-      </w:pPr>
-    </w:p>
-    <w:p>
-      <w:pPr>
-        <w:tabs>
-          <w:tab w:val="center" w:pos="2907"/>
-          <w:tab w:val="center" w:pos="8664"/>
-        </w:tabs>
-        <w:spacing w:before="70" w:after="70"/>
-        <w:ind w:firstLine="709"/>
-        <w:rPr>
-          <w:b/>
-          <w:sz w:val="26"/>
-        </w:rPr>
-      </w:pPr>
-    </w:p>
-    <w:p>
-      <w:pPr>
-        <w:tabs>
-          <w:tab w:val="center" w:pos="2907"/>
-          <w:tab w:val="center" w:pos="8664"/>
-        </w:tabs>
-        <w:spacing w:before="70" w:after="70"/>
-        <w:ind w:firstLine="709"/>
-        <w:rPr>
-          <w:b/>
-          <w:sz w:val="26"/>
-        </w:rPr>
-      </w:pPr>
-    </w:p>
-    <w:p>
-      <w:pPr>
-        <w:tabs>
-          <w:tab w:val="center" w:pos="2907"/>
-          <w:tab w:val="center" w:pos="8664"/>
-        </w:tabs>
-        <w:spacing w:before="70" w:after="70"/>
-        <w:ind w:firstLine="709"/>
-        <w:rPr>
-          <w:b/>
-          <w:sz w:val="26"/>
-        </w:rPr>
-      </w:pPr>
-    </w:p>
-    <w:p>
-      <w:pPr>
-        <w:tabs>
-          <w:tab w:val="center" w:pos="2907"/>
-          <w:tab w:val="center" w:pos="8664"/>
-        </w:tabs>
-        <w:spacing w:before="70" w:after="70"/>
-        <w:ind w:firstLine="709"/>
-        <w:rPr>
-          <w:b/>
-          <w:sz w:val="26"/>
-        </w:rPr>
-      </w:pPr>
-    </w:p>
-    <w:p>
-      <w:pPr>
-        <w:tabs>
-          <w:tab w:val="center" w:pos="2907"/>
-          <w:tab w:val="center" w:pos="8664"/>
-        </w:tabs>
-        <w:spacing w:before="70" w:after="70"/>
-        <w:ind w:firstLine="709"/>
-        <w:rPr>
-          <w:b/>
-          <w:sz w:val="26"/>
-        </w:rPr>
-      </w:pPr>
-    </w:p>
-    <w:p>
-      <w:pPr>
-        <w:tabs>
-          <w:tab w:val="center" w:pos="2907"/>
-          <w:tab w:val="center" w:pos="8664"/>
-        </w:tabs>
-        <w:spacing w:before="70" w:after="70"/>
-        <w:ind w:firstLine="709"/>
-        <w:rPr>
-          <w:b/>
-          <w:sz w:val="26"/>
-        </w:rPr>
-      </w:pPr>
-    </w:p>
-    <w:p>
-      <w:pPr>
-        <w:tabs>
-          <w:tab w:val="center" w:pos="2907"/>
-          <w:tab w:val="center" w:pos="8664"/>
-        </w:tabs>
-        <w:spacing w:before="70" w:after="70"/>
-        <w:ind w:firstLine="709"/>
-        <w:rPr>
-          <w:b/>
-          <w:sz w:val="26"/>
-        </w:rPr>
-      </w:pPr>
-    </w:p>
-    <w:p>
-      <w:pPr>
-        <w:tabs>
-          <w:tab w:val="center" w:pos="2907"/>
-          <w:tab w:val="center" w:pos="8664"/>
-        </w:tabs>
-        <w:spacing w:before="70" w:after="70"/>
-        <w:ind w:firstLine="709"/>
-        <w:rPr>
-          <w:b/>
-          <w:sz w:val="26"/>
-        </w:rPr>
-      </w:pPr>
-    </w:p>
-    <w:p>
-      <w:pPr>
-        <w:tabs>
-          <w:tab w:val="center" w:pos="2907"/>
-          <w:tab w:val="center" w:pos="8664"/>
-        </w:tabs>
-        <w:spacing w:before="70" w:after="70"/>
-        <w:ind w:firstLine="709"/>
-        <w:rPr>
-          <w:b/>
-          <w:sz w:val="26"/>
-        </w:rPr>
-      </w:pPr>
-    </w:p>
-    <w:p>
-      <w:pPr>
-        <w:tabs>
-          <w:tab w:val="center" w:pos="2907"/>
-          <w:tab w:val="center" w:pos="8664"/>
-        </w:tabs>
-        <w:spacing w:before="70" w:after="70"/>
-        <w:ind w:firstLine="709"/>
-        <w:rPr>
-          <w:b/>
-          <w:sz w:val="26"/>
-        </w:rPr>
-      </w:pPr>
-    </w:p>
-    <w:p>
-      <w:pPr>
-        <w:tabs>
-          <w:tab w:val="center" w:pos="2907"/>
-          <w:tab w:val="center" w:pos="8664"/>
-        </w:tabs>
-        <w:spacing w:before="70" w:after="70"/>
-        <w:ind w:firstLine="709"/>
-        <w:rPr>
-          <w:b/>
-          <w:sz w:val="26"/>
-        </w:rPr>
-      </w:pPr>
-    </w:p>
-    <w:p>
-      <w:pPr>
-        <w:tabs>
-          <w:tab w:val="center" w:pos="2907"/>
-          <w:tab w:val="center" w:pos="8664"/>
-        </w:tabs>
-        <w:spacing w:before="70" w:after="70"/>
-        <w:ind w:firstLine="709"/>
-        <w:rPr>
-          <w:b/>
-          <w:sz w:val="26"/>
-        </w:rPr>
-      </w:pPr>
-    </w:p>
-    <w:p>
-      <w:pPr>
-        <w:tabs>
-          <w:tab w:val="center" w:pos="2907"/>
-          <w:tab w:val="center" w:pos="8664"/>
-        </w:tabs>
-        <w:spacing w:before="70" w:after="70"/>
-        <w:ind w:firstLine="709"/>
-        <w:rPr>
-          <w:b/>
-          <w:sz w:val="26"/>
-        </w:rPr>
-      </w:pPr>
-    </w:p>
-    <w:p>
-      <w:pPr>
-        <w:tabs>
-          <w:tab w:val="center" w:pos="2907"/>
-          <w:tab w:val="center" w:pos="8664"/>
-        </w:tabs>
-        <w:spacing w:before="70" w:after="70"/>
-        <w:ind w:firstLine="709"/>
-        <w:rPr>
-          <w:b/>
-          <w:sz w:val="26"/>
-        </w:rPr>
-      </w:pPr>
-    </w:p>
-    <w:p>
-      <w:pPr>
-        <w:tabs>
-          <w:tab w:val="center" w:pos="2907"/>
-          <w:tab w:val="center" w:pos="8664"/>
-        </w:tabs>
-        <w:spacing w:before="70" w:after="70"/>
         <w:rPr>
           <w:b/>
           <w:sz w:val="26"/>
@@ -7903,6 +4868,7 @@
         <w:rPr>
           <w:b/>
         </w:rPr>
+        <w:lastRenderedPageBreak/>
         <w:t>3</w:t>
       </w:r>
       <w:r>
@@ -12487,61 +9453,11 @@
               <w:tabs>
                 <w:tab w:val="center" w:pos="10431"/>
               </w:tabs>
-              <w:jc w:val="center"/>
               <w:rPr>
                 <w:b/>
                 <w:sz w:val="26"/>
               </w:rPr>
             </w:pPr>
-            <w:r>
-              <w:rPr>
-                <w:b/>
-                <w:lang w:val="vi-VN"/>
-              </w:rPr>
-              <w:t>Thượng</w:t>
-            </w:r>
-            <w:r>
-              <w:rPr>
-                <w:b/>
-              </w:rPr>
-              <w:t xml:space="preserve"> </w:t>
-            </w:r>
-            <w:proofErr w:type="spellStart"/>
-            <w:r>
-              <w:rPr>
-                <w:b/>
-              </w:rPr>
-              <w:t>tá</w:t>
-            </w:r>
-            <w:proofErr w:type="spellEnd"/>
-            <w:r>
-              <w:rPr>
-                <w:b/>
-              </w:rPr>
-              <w:t xml:space="preserve"> Đào </w:t>
-            </w:r>
-            <w:proofErr w:type="spellStart"/>
-            <w:r>
-              <w:rPr>
-                <w:b/>
-              </w:rPr>
-              <w:t>Trọng</w:t>
-            </w:r>
-            <w:proofErr w:type="spellEnd"/>
-            <w:r>
-              <w:rPr>
-                <w:b/>
-              </w:rPr>
-              <w:t xml:space="preserve"> </w:t>
-            </w:r>
-            <w:proofErr w:type="spellStart"/>
-            <w:r>
-              <w:rPr>
-                <w:b/>
-              </w:rPr>
-              <w:t>Vĩnh</w:t>
-            </w:r>
-            <w:proofErr w:type="spellEnd"/>
           </w:p>
         </w:tc>
       </w:tr>

</xml_diff>